<commit_message>
Report updated - 13Dec
</commit_message>
<xml_diff>
--- a/Report-jtatu-15015556.docx
+++ b/Report-jtatu-15015556.docx
@@ -619,30 +619,146 @@
         <w:rPr>
           <w:lang w:val="en-IE"/>
         </w:rPr>
+        <w:t xml:space="preserve">. Currently, photo identification technology can identify tattoos, but not elements of a tattoo. This project aims to rectify this. </w:t>
+      </w:r>
+    </w:p>
+    <w:p>
+      <w:pPr>
+        <w:pStyle w:val="Heading2"/>
+      </w:pPr>
+      <w:r>
+        <w:t>Technology</w:t>
+      </w:r>
+    </w:p>
+    <w:p>
+      <w:pPr>
+        <w:pStyle w:val="BodyText"/>
+        <w:rPr>
+          <w:lang w:val="en-IE"/>
+        </w:rPr>
+      </w:pPr>
+      <w:r>
+        <w:rPr>
+          <w:lang w:val="en-IE"/>
+        </w:rPr>
+        <w:t>TattScan</w:t>
+      </w:r>
+      <w:r>
+        <w:rPr>
+          <w:lang w:val="en-IE"/>
+        </w:rPr>
+        <w:t xml:space="preserve"> </w:t>
+      </w:r>
+      <w:r>
+        <w:rPr>
+          <w:lang w:val="en-IE"/>
+        </w:rPr>
+        <w:t>is a web application that has</w:t>
+      </w:r>
+      <w:r>
+        <w:rPr>
+          <w:lang w:val="en-IE"/>
+        </w:rPr>
+        <w:t xml:space="preserve"> been created using the Amazon Web Services (AWS) Cloud 9 </w:t>
+      </w:r>
+      <w:r>
+        <w:rPr>
+          <w:lang w:val="en-IE"/>
+        </w:rPr>
+        <w:t>i</w:t>
+      </w:r>
+      <w:r>
+        <w:rPr>
+          <w:lang w:val="en-IE"/>
+        </w:rPr>
+        <w:t>ntegrated development environment</w:t>
+      </w:r>
+      <w:r>
+        <w:rPr>
+          <w:lang w:val="en-IE"/>
+        </w:rPr>
+        <w:t xml:space="preserve"> (IDE)</w:t>
+      </w:r>
+      <w:r>
+        <w:rPr>
+          <w:lang w:val="en-IE"/>
+        </w:rPr>
+        <w:t>, primarily using Python cod</w:t>
+      </w:r>
+      <w:r>
+        <w:rPr>
+          <w:lang w:val="en-IE"/>
+        </w:rPr>
+        <w:t>e.</w:t>
+      </w:r>
+      <w:r>
+        <w:rPr>
+          <w:lang w:val="en-IE"/>
+        </w:rPr>
+        <w:t xml:space="preserve"> </w:t>
+      </w:r>
+      <w:r>
+        <w:rPr>
+          <w:lang w:val="en-IE"/>
+        </w:rPr>
+        <w:t>Possible</w:t>
+      </w:r>
+      <w:r>
+        <w:rPr>
+          <w:lang w:val="en-IE"/>
+        </w:rPr>
+        <w:t xml:space="preserve"> future </w:t>
+      </w:r>
+      <w:r>
+        <w:rPr>
+          <w:lang w:val="en-IE"/>
+        </w:rPr>
+        <w:t>iterations will be developed for Android devices.</w:t>
+      </w:r>
+    </w:p>
+    <w:p>
+      <w:pPr>
+        <w:pStyle w:val="BodyText"/>
+        <w:rPr>
+          <w:lang w:val="en-IE"/>
+        </w:rPr>
+      </w:pPr>
+      <w:r>
+        <w:rPr>
+          <w:lang w:val="en-IE"/>
+        </w:rPr>
+        <w:t xml:space="preserve">It was expected that Django </w:t>
+      </w:r>
+      <w:r>
+        <w:rPr>
+          <w:lang w:val="en-IE"/>
+        </w:rPr>
+        <w:t xml:space="preserve">would be used as a </w:t>
+      </w:r>
+      <w:r>
+        <w:rPr>
+          <w:lang w:val="en-IE"/>
+        </w:rPr>
+        <w:t>Python web</w:t>
+      </w:r>
+      <w:r>
+        <w:rPr>
+          <w:lang w:val="en-IE"/>
+        </w:rPr>
+        <w:t xml:space="preserve"> </w:t>
+      </w:r>
+      <w:r>
+        <w:rPr>
+          <w:lang w:val="en-IE"/>
+        </w:rPr>
+        <w:t>framework</w:t>
+      </w:r>
+      <w:r>
+        <w:rPr>
+          <w:lang w:val="en-IE"/>
+        </w:rPr>
         <w:t>.</w:t>
       </w:r>
-    </w:p>
-    <w:p>
-      <w:pPr>
-        <w:pStyle w:val="Heading2"/>
-      </w:pPr>
-      <w:r>
-        <w:t>Technology</w:t>
-      </w:r>
-    </w:p>
-    <w:p>
-      <w:pPr>
-        <w:pStyle w:val="BodyText"/>
-        <w:rPr>
-          <w:lang w:val="en-IE"/>
-        </w:rPr>
-      </w:pPr>
-      <w:r>
-        <w:rPr>
-          <w:lang w:val="en-IE"/>
-        </w:rPr>
-        <w:t>TattScan</w:t>
-      </w:r>
       <w:r>
         <w:rPr>
           <w:lang w:val="en-IE"/>
@@ -653,123 +769,19 @@
         <w:rPr>
           <w:lang w:val="en-IE"/>
         </w:rPr>
-        <w:t>is a web application that has</w:t>
-      </w:r>
-      <w:r>
-        <w:rPr>
-          <w:lang w:val="en-IE"/>
-        </w:rPr>
-        <w:t xml:space="preserve"> been created using the Amazon Web Services (AWS) Cloud 9 </w:t>
-      </w:r>
-      <w:r>
-        <w:rPr>
-          <w:lang w:val="en-IE"/>
-        </w:rPr>
-        <w:t>i</w:t>
-      </w:r>
-      <w:r>
-        <w:rPr>
-          <w:lang w:val="en-IE"/>
-        </w:rPr>
-        <w:t>ntegrated development environment</w:t>
-      </w:r>
-      <w:r>
-        <w:rPr>
-          <w:lang w:val="en-IE"/>
-        </w:rPr>
-        <w:t xml:space="preserve"> (IDE)</w:t>
-      </w:r>
-      <w:r>
-        <w:rPr>
-          <w:lang w:val="en-IE"/>
-        </w:rPr>
-        <w:t>, primarily using Python cod</w:t>
-      </w:r>
-      <w:r>
-        <w:rPr>
-          <w:lang w:val="en-IE"/>
-        </w:rPr>
-        <w:t>e.</w:t>
-      </w:r>
-      <w:r>
-        <w:rPr>
-          <w:lang w:val="en-IE"/>
-        </w:rPr>
-        <w:t xml:space="preserve"> </w:t>
-      </w:r>
-      <w:r>
-        <w:rPr>
-          <w:lang w:val="en-IE"/>
-        </w:rPr>
-        <w:t>Possible</w:t>
-      </w:r>
-      <w:r>
-        <w:rPr>
-          <w:lang w:val="en-IE"/>
-        </w:rPr>
-        <w:t xml:space="preserve"> future </w:t>
-      </w:r>
-      <w:r>
-        <w:rPr>
-          <w:lang w:val="en-IE"/>
-        </w:rPr>
-        <w:t>iterations will be developed for Android devices.</w:t>
-      </w:r>
-    </w:p>
-    <w:p>
-      <w:pPr>
-        <w:pStyle w:val="BodyText"/>
-        <w:rPr>
-          <w:lang w:val="en-IE"/>
-        </w:rPr>
-      </w:pPr>
-      <w:r>
-        <w:rPr>
-          <w:lang w:val="en-IE"/>
-        </w:rPr>
-        <w:t xml:space="preserve">It was expected that Django </w:t>
-      </w:r>
-      <w:r>
-        <w:rPr>
-          <w:lang w:val="en-IE"/>
-        </w:rPr>
-        <w:t xml:space="preserve">would be used as a </w:t>
-      </w:r>
-      <w:r>
-        <w:rPr>
-          <w:lang w:val="en-IE"/>
-        </w:rPr>
-        <w:t>Python web</w:t>
-      </w:r>
-      <w:r>
-        <w:rPr>
-          <w:lang w:val="en-IE"/>
-        </w:rPr>
-        <w:t xml:space="preserve"> </w:t>
-      </w:r>
-      <w:r>
-        <w:rPr>
-          <w:lang w:val="en-IE"/>
-        </w:rPr>
-        <w:t>framework</w:t>
-      </w:r>
-      <w:r>
-        <w:rPr>
-          <w:lang w:val="en-IE"/>
-        </w:rPr>
-        <w:t>.</w:t>
-      </w:r>
-      <w:r>
-        <w:rPr>
-          <w:lang w:val="en-IE"/>
-        </w:rPr>
-        <w:t xml:space="preserve"> </w:t>
-      </w:r>
-      <w:r>
-        <w:rPr>
-          <w:lang w:val="en-IE"/>
-        </w:rPr>
-        <w:t>Comparably, a web site can be hard-coded, but tools are available to simplify this. This is similar to Flask</w:t>
+        <w:t xml:space="preserve">Comparably, a web site can be hard-coded, but tools are available to simplify this. This is </w:t>
+      </w:r>
+      <w:r>
+        <w:rPr>
+          <w:lang w:val="en-IE"/>
+        </w:rPr>
+        <w:t>like</w:t>
+      </w:r>
+      <w:r>
+        <w:rPr>
+          <w:lang w:val="en-IE"/>
+        </w:rPr>
+        <w:t xml:space="preserve"> Flask</w:t>
       </w:r>
       <w:r>
         <w:rPr>
@@ -1293,6 +1305,35 @@
         </w:drawing>
       </w:r>
     </w:p>
+    <w:p>
+      <w:pPr>
+        <w:rPr>
+          <w:sz w:val="16"/>
+          <w:szCs w:val="16"/>
+        </w:rPr>
+      </w:pPr>
+      <w:r>
+        <w:rPr>
+          <w:sz w:val="16"/>
+          <w:szCs w:val="16"/>
+        </w:rPr>
+        <w:t>(</w:t>
+      </w:r>
+      <w:r>
+        <w:rPr>
+          <w:sz w:val="16"/>
+          <w:szCs w:val="16"/>
+        </w:rPr>
+        <w:t>Larger i</w:t>
+      </w:r>
+      <w:r>
+        <w:rPr>
+          <w:sz w:val="16"/>
+          <w:szCs w:val="16"/>
+        </w:rPr>
+        <w:t>mages are at end of report for easy reading)</w:t>
+      </w:r>
+    </w:p>
     <w:p/>
     <w:p>
       <w:pPr>
@@ -1365,7 +1406,13 @@
         <w:jc w:val="start"/>
       </w:pPr>
       <w:r>
-        <w:t xml:space="preserve">The Flask App website is coded </w:t>
+        <w:t xml:space="preserve">The </w:t>
+      </w:r>
+      <w:r>
+        <w:t>Flask webapp</w:t>
+      </w:r>
+      <w:r>
+        <w:t xml:space="preserve"> is coded </w:t>
       </w:r>
       <w:r>
         <w:t xml:space="preserve">correctly </w:t>
@@ -1438,10 +1485,10 @@
         <w:t xml:space="preserve">This use case </w:t>
       </w:r>
       <w:r>
-        <w:t>begins when a user opens the Flask app</w:t>
-      </w:r>
-      <w:r>
-        <w:t xml:space="preserve"> website</w:t>
+        <w:t xml:space="preserve">begins when a user opens the </w:t>
+      </w:r>
+      <w:r>
+        <w:t>Flask webapp</w:t>
       </w:r>
       <w:r>
         <w:t>.</w:t>
@@ -1465,7 +1512,6 @@
           <w:b/>
           <w:bCs/>
         </w:rPr>
-        <w:lastRenderedPageBreak/>
         <w:t>Main flow</w:t>
       </w:r>
     </w:p>
@@ -1479,7 +1525,14 @@
         <w:jc w:val="start"/>
       </w:pPr>
       <w:r>
-        <w:t>The user opens the Flask app website.</w:t>
+        <w:lastRenderedPageBreak/>
+        <w:t xml:space="preserve">The user opens the </w:t>
+      </w:r>
+      <w:r>
+        <w:t>Flask webapp</w:t>
+      </w:r>
+      <w:r>
+        <w:t>.</w:t>
       </w:r>
     </w:p>
     <w:p>
@@ -1816,13 +1869,7 @@
         <w:t>A2</w:t>
       </w:r>
       <w:r>
-        <w:t xml:space="preserve"> </w:t>
-      </w:r>
-      <w:r>
-        <w:t>&lt;User</w:t>
-      </w:r>
-      <w:r>
-        <w:t xml:space="preserve"> signs up&gt;:</w:t>
+        <w:t xml:space="preserve"> &lt;User signs up&gt;:</w:t>
       </w:r>
     </w:p>
     <w:p>
@@ -1835,10 +1882,7 @@
         <w:jc w:val="start"/>
       </w:pPr>
       <w:r>
-        <w:t xml:space="preserve">The User clicks </w:t>
-      </w:r>
-      <w:r>
-        <w:t>sign up</w:t>
+        <w:t>The User clicks sign up</w:t>
       </w:r>
     </w:p>
     <w:p>
@@ -1851,10 +1895,7 @@
         <w:jc w:val="start"/>
       </w:pPr>
       <w:r>
-        <w:t>The User enters their username</w:t>
-      </w:r>
-      <w:r>
-        <w:t xml:space="preserve"> and their password and their password again to confirm</w:t>
+        <w:t>The User enters their username and their password and their password again to confirm</w:t>
       </w:r>
     </w:p>
     <w:p>
@@ -1925,22 +1966,10 @@
         <w:jc w:val="start"/>
       </w:pPr>
       <w:r>
-        <w:t>A</w:t>
-      </w:r>
-      <w:r>
-        <w:t>3</w:t>
-      </w:r>
-      <w:r>
-        <w:t xml:space="preserve"> </w:t>
-      </w:r>
-      <w:r>
-        <w:t xml:space="preserve">&lt;User </w:t>
-      </w:r>
-      <w:r>
-        <w:t>doesn’t wish to search Twitter</w:t>
-      </w:r>
-      <w:r>
-        <w:t>&gt;:</w:t>
+        <w:t>A3</w:t>
+      </w:r>
+      <w:r>
+        <w:t xml:space="preserve"> &lt;User doesn’t wish to search Twitter&gt;:</w:t>
       </w:r>
     </w:p>
     <w:p>
@@ -1993,14 +2022,7 @@
           <w:b/>
           <w:bCs/>
         </w:rPr>
-        <w:t>Exceptional</w:t>
-      </w:r>
-      <w:r>
-        <w:rPr>
-          <w:b/>
-          <w:bCs/>
-        </w:rPr>
-        <w:t xml:space="preserve"> </w:t>
+        <w:t xml:space="preserve">Exceptional </w:t>
       </w:r>
       <w:r>
         <w:rPr>
@@ -2205,7 +2227,19 @@
         <w:rPr>
           <w:lang w:val="en-IE"/>
         </w:rPr>
-        <w:t>om the Flask app website to a service</w:t>
+        <w:t xml:space="preserve">om the </w:t>
+      </w:r>
+      <w:r>
+        <w:rPr>
+          <w:lang w:val="en-IE"/>
+        </w:rPr>
+        <w:t>Flask webapp</w:t>
+      </w:r>
+      <w:r>
+        <w:rPr>
+          <w:lang w:val="en-IE"/>
+        </w:rPr>
+        <w:t xml:space="preserve"> to a service</w:t>
       </w:r>
       <w:r>
         <w:rPr>
@@ -2311,7 +2345,19 @@
         <w:rPr>
           <w:lang w:val="en-IE"/>
         </w:rPr>
-        <w:t xml:space="preserve"> Flask app website will be easy and straightforward to use</w:t>
+        <w:t xml:space="preserve"> </w:t>
+      </w:r>
+      <w:r>
+        <w:rPr>
+          <w:lang w:val="en-IE"/>
+        </w:rPr>
+        <w:t>Flask webapp</w:t>
+      </w:r>
+      <w:r>
+        <w:rPr>
+          <w:lang w:val="en-IE"/>
+        </w:rPr>
+        <w:t xml:space="preserve"> will be easy and straightforward to use</w:t>
       </w:r>
       <w:r>
         <w:rPr>
@@ -2368,17 +2414,611 @@
         <w:t xml:space="preserve"> to aid those with visual impairments. </w:t>
       </w:r>
     </w:p>
+    <w:p>
+      <w:pPr>
+        <w:pStyle w:val="BodyText"/>
+        <w:rPr>
+          <w:lang w:val="en-IE"/>
+        </w:rPr>
+      </w:pPr>
+    </w:p>
+    <w:p>
+      <w:pPr>
+        <w:pStyle w:val="Heading1"/>
+      </w:pPr>
+      <w:r>
+        <w:t xml:space="preserve">Architectural </w:t>
+      </w:r>
+      <w:r>
+        <w:t>D</w:t>
+      </w:r>
+      <w:r>
+        <w:t xml:space="preserve">esign </w:t>
+      </w:r>
+      <w:r>
+        <w:t>A</w:t>
+      </w:r>
+      <w:r>
+        <w:t>spects</w:t>
+      </w:r>
+    </w:p>
+    <w:p>
+      <w:pPr>
+        <w:pStyle w:val="Heading1"/>
+        <w:numPr>
+          <w:ilvl w:val="0"/>
+          <w:numId w:val="0"/>
+        </w:numPr>
+        <w:jc w:val="both"/>
+      </w:pPr>
+      <w:r>
+        <w:drawing>
+          <wp:inline distT="0" distB="0" distL="0" distR="0" wp14:anchorId="5E581F60" wp14:editId="657CC4E5">
+            <wp:extent cx="3086100" cy="2796540"/>
+            <wp:effectExtent l="0" t="0" r="0" b="3810"/>
+            <wp:docPr id="3" name="Picture 3"/>
+            <wp:cNvGraphicFramePr>
+              <a:graphicFrameLocks xmlns:a="http://purl.oclc.org/ooxml/drawingml/main" noChangeAspect="1"/>
+            </wp:cNvGraphicFramePr>
+            <a:graphic xmlns:a="http://purl.oclc.org/ooxml/drawingml/main">
+              <a:graphicData uri="http://purl.oclc.org/ooxml/drawingml/picture">
+                <pic:pic xmlns:pic="http://purl.oclc.org/ooxml/drawingml/picture">
+                  <pic:nvPicPr>
+                    <pic:cNvPr id="0" name="Picture 2"/>
+                    <pic:cNvPicPr>
+                      <a:picLocks noChangeAspect="1" noChangeArrowheads="1"/>
+                    </pic:cNvPicPr>
+                  </pic:nvPicPr>
+                  <pic:blipFill>
+                    <a:blip r:embed="rId11" cstate="print">
+                      <a:extLst>
+                        <a:ext uri="{28A0092B-C50C-407E-A947-70E740481C1C}">
+                          <a14:useLocalDpi xmlns:a14="http://schemas.microsoft.com/office/drawing/2010/main" val="0"/>
+                        </a:ext>
+                      </a:extLst>
+                    </a:blip>
+                    <a:srcRect/>
+                    <a:stretch>
+                      <a:fillRect/>
+                    </a:stretch>
+                  </pic:blipFill>
+                  <pic:spPr bwMode="auto">
+                    <a:xfrm>
+                      <a:off x="0" y="0"/>
+                      <a:ext cx="3086100" cy="2796540"/>
+                    </a:xfrm>
+                    <a:prstGeom prst="rect">
+                      <a:avLst/>
+                    </a:prstGeom>
+                    <a:noFill/>
+                    <a:ln>
+                      <a:noFill/>
+                    </a:ln>
+                  </pic:spPr>
+                </pic:pic>
+              </a:graphicData>
+            </a:graphic>
+          </wp:inline>
+        </w:drawing>
+      </w:r>
+    </w:p>
+    <w:p>
+      <w:pPr>
+        <w:rPr>
+          <w:sz w:val="16"/>
+          <w:szCs w:val="16"/>
+        </w:rPr>
+      </w:pPr>
+      <w:r>
+        <w:rPr>
+          <w:sz w:val="16"/>
+          <w:szCs w:val="16"/>
+        </w:rPr>
+        <w:t>(</w:t>
+      </w:r>
+      <w:r>
+        <w:rPr>
+          <w:sz w:val="16"/>
+          <w:szCs w:val="16"/>
+        </w:rPr>
+        <w:t>Larger i</w:t>
+      </w:r>
+      <w:r>
+        <w:rPr>
+          <w:sz w:val="16"/>
+          <w:szCs w:val="16"/>
+        </w:rPr>
+        <w:t>mages are at end of report for easy reading)</w:t>
+      </w:r>
+    </w:p>
     <w:p/>
-    <w:p/>
+    <w:p>
+      <w:pPr>
+        <w:pStyle w:val="BodyText"/>
+        <w:rPr>
+          <w:lang w:val="en-IE"/>
+        </w:rPr>
+      </w:pPr>
+      <w:r>
+        <w:rPr>
+          <w:lang w:val="en-IE"/>
+        </w:rPr>
+        <w:t xml:space="preserve">The </w:t>
+      </w:r>
+      <w:r>
+        <w:rPr>
+          <w:lang w:val="en-IE"/>
+        </w:rPr>
+        <w:t>Flask webapp</w:t>
+      </w:r>
+      <w:r>
+        <w:rPr>
+          <w:lang w:val="en-IE"/>
+        </w:rPr>
+        <w:t xml:space="preserve"> may not appear to be very extensive at first </w:t>
+      </w:r>
+      <w:r>
+        <w:rPr>
+          <w:lang w:val="en-IE"/>
+        </w:rPr>
+        <w:t>glance</w:t>
+      </w:r>
+      <w:r>
+        <w:rPr>
+          <w:lang w:val="en-IE"/>
+        </w:rPr>
+        <w:t xml:space="preserve"> but</w:t>
+      </w:r>
+      <w:r>
+        <w:rPr>
+          <w:lang w:val="en-IE"/>
+        </w:rPr>
+        <w:t xml:space="preserve"> is detailed sub rosa. </w:t>
+      </w:r>
+    </w:p>
+    <w:p>
+      <w:pPr>
+        <w:pStyle w:val="BodyText"/>
+        <w:rPr>
+          <w:lang w:val="en-IE"/>
+        </w:rPr>
+      </w:pPr>
+      <w:r>
+        <w:rPr>
+          <w:lang w:val="en-IE"/>
+        </w:rPr>
+        <w:t xml:space="preserve">AWS was chosen instead of other cloud platforms is because of AWS’s locations. </w:t>
+      </w:r>
+      <w:r>
+        <w:rPr>
+          <w:lang w:val="en-IE"/>
+        </w:rPr>
+        <w:t xml:space="preserve">If one location fails, another one can be used. There are no restrictions on regional borders and one can use AWS from anywhere in the world. </w:t>
+      </w:r>
+      <w:r>
+        <w:rPr>
+          <w:lang w:val="en-IE"/>
+        </w:rPr>
+        <w:t xml:space="preserve">AWS also </w:t>
+      </w:r>
+      <w:r>
+        <w:rPr>
+          <w:lang w:val="en-IE"/>
+        </w:rPr>
+        <w:t>has a “disaster recovery system” and backup capabilities in different areas</w:t>
+      </w:r>
+      <w:r>
+        <w:rPr>
+          <w:lang w:val="en-IE"/>
+        </w:rPr>
+        <w:t xml:space="preserve">. Scalability is another important factor. </w:t>
+      </w:r>
+      <w:r>
+        <w:rPr>
+          <w:lang w:val="en-IE"/>
+        </w:rPr>
+        <w:t xml:space="preserve">AWS Auto-Scaling and AWS Elastic Load Balancing </w:t>
+      </w:r>
+      <w:r>
+        <w:rPr>
+          <w:lang w:val="en-IE"/>
+        </w:rPr>
+        <w:t>allow developers to scale their applications to their needs.</w:t>
+      </w:r>
+      <w:sdt>
+        <w:sdtPr>
+          <w:rPr>
+            <w:lang w:val="en-IE"/>
+          </w:rPr>
+          <w:id w:val="-851106149"/>
+          <w:citation/>
+        </w:sdtPr>
+        <w:sdtContent>
+          <w:r>
+            <w:rPr>
+              <w:lang w:val="en-IE"/>
+            </w:rPr>
+            <w:fldChar w:fldCharType="begin"/>
+          </w:r>
+          <w:r>
+            <w:rPr>
+              <w:lang w:val="en-IE"/>
+            </w:rPr>
+            <w:instrText xml:space="preserve"> CITATION Sha21 \l</w:instrText>
+          </w:r>
+          <w:r>
+            <w:rPr>
+              <w:lang w:val="en-IE"/>
+            </w:rPr>
+            <w:instrText xml:space="preserve"> en-IE </w:instrText>
+          </w:r>
+          <w:r>
+            <w:rPr>
+              <w:lang w:val="en-IE"/>
+            </w:rPr>
+            <w:fldChar w:fldCharType="separate"/>
+          </w:r>
+          <w:r>
+            <w:rPr>
+              <w:noProof/>
+              <w:lang w:val="en-IE"/>
+            </w:rPr>
+            <w:t xml:space="preserve"> </w:t>
+          </w:r>
+          <w:r>
+            <w:rPr>
+              <w:noProof/>
+              <w:lang w:val="en-IE"/>
+            </w:rPr>
+            <w:t>[6]</w:t>
+          </w:r>
+          <w:r>
+            <w:rPr>
+              <w:lang w:val="en-IE"/>
+            </w:rPr>
+            <w:fldChar w:fldCharType="end"/>
+          </w:r>
+        </w:sdtContent>
+      </w:sdt>
+    </w:p>
+    <w:p>
+      <w:pPr>
+        <w:pStyle w:val="BodyText"/>
+        <w:rPr>
+          <w:lang w:val="en-IE"/>
+        </w:rPr>
+      </w:pPr>
+      <w:r>
+        <w:rPr>
+          <w:lang w:val="en-IE"/>
+        </w:rPr>
+        <w:t>AWS</w:t>
+      </w:r>
+      <w:r>
+        <w:rPr>
+          <w:lang w:val="en-IE"/>
+        </w:rPr>
+        <w:t xml:space="preserve"> </w:t>
+      </w:r>
+      <w:r>
+        <w:rPr>
+          <w:lang w:val="en-IE"/>
+        </w:rPr>
+        <w:t>Identity and Access Management (IAM</w:t>
+      </w:r>
+      <w:r>
+        <w:rPr>
+          <w:lang w:val="en-IE"/>
+        </w:rPr>
+        <w:t xml:space="preserve">) </w:t>
+      </w:r>
+      <w:r>
+        <w:rPr>
+          <w:lang w:val="en-IE"/>
+        </w:rPr>
+        <w:t>is used for deployment of the Flask webapp</w:t>
+      </w:r>
+      <w:r>
+        <w:rPr>
+          <w:lang w:val="en-IE"/>
+        </w:rPr>
+        <w:t xml:space="preserve"> to </w:t>
+      </w:r>
+      <w:r>
+        <w:rPr>
+          <w:lang w:val="en-IE"/>
+        </w:rPr>
+        <w:t>allow the webapp to be deployed and to monitor its health.</w:t>
+      </w:r>
+      <w:r>
+        <w:rPr>
+          <w:lang w:val="en-IE"/>
+        </w:rPr>
+        <w:t xml:space="preserve"> </w:t>
+      </w:r>
+      <w:r>
+        <w:rPr>
+          <w:lang w:val="en-IE"/>
+        </w:rPr>
+        <w:t xml:space="preserve">AWS </w:t>
+      </w:r>
+      <w:r>
+        <w:rPr>
+          <w:lang w:val="en-IE"/>
+        </w:rPr>
+        <w:t xml:space="preserve">Elastic Beanstalk (ELB) is </w:t>
+      </w:r>
+      <w:r>
+        <w:rPr>
+          <w:lang w:val="en-IE"/>
+        </w:rPr>
+        <w:t>a</w:t>
+      </w:r>
+      <w:r>
+        <w:rPr>
+          <w:lang w:val="en-IE"/>
+        </w:rPr>
+        <w:t xml:space="preserve"> solution for launching and scaling web apps and services.</w:t>
+      </w:r>
+      <w:r>
+        <w:rPr>
+          <w:lang w:val="en-IE"/>
+        </w:rPr>
+        <w:t xml:space="preserve"> With using AWS, this </w:t>
+      </w:r>
+      <w:r>
+        <w:rPr>
+          <w:lang w:val="en-IE"/>
+        </w:rPr>
+        <w:t>was a logical solution to launch TattScan.</w:t>
+      </w:r>
+      <w:sdt>
+        <w:sdtPr>
+          <w:rPr>
+            <w:lang w:val="en-IE"/>
+          </w:rPr>
+          <w:id w:val="-193310722"/>
+          <w:citation/>
+        </w:sdtPr>
+        <w:sdtContent>
+          <w:r>
+            <w:rPr>
+              <w:lang w:val="en-IE"/>
+            </w:rPr>
+            <w:fldChar w:fldCharType="begin"/>
+          </w:r>
+          <w:r>
+            <w:rPr>
+              <w:lang w:val="en-IE"/>
+            </w:rPr>
+            <w:instrText xml:space="preserve"> CITATION Ama211 \l</w:instrText>
+          </w:r>
+          <w:r>
+            <w:rPr>
+              <w:lang w:val="en-IE"/>
+            </w:rPr>
+            <w:instrText xml:space="preserve"> en-IE </w:instrText>
+          </w:r>
+          <w:r>
+            <w:rPr>
+              <w:lang w:val="en-IE"/>
+            </w:rPr>
+            <w:fldChar w:fldCharType="separate"/>
+          </w:r>
+          <w:r>
+            <w:rPr>
+              <w:noProof/>
+              <w:lang w:val="en-IE"/>
+            </w:rPr>
+            <w:t xml:space="preserve"> </w:t>
+          </w:r>
+          <w:r>
+            <w:rPr>
+              <w:noProof/>
+              <w:lang w:val="en-IE"/>
+            </w:rPr>
+            <w:t>[7]</w:t>
+          </w:r>
+          <w:r>
+            <w:rPr>
+              <w:lang w:val="en-IE"/>
+            </w:rPr>
+            <w:fldChar w:fldCharType="end"/>
+          </w:r>
+        </w:sdtContent>
+      </w:sdt>
+      <w:r>
+        <w:rPr>
+          <w:lang w:val="en-IE"/>
+        </w:rPr>
+        <w:t xml:space="preserve"> </w:t>
+      </w:r>
+      <w:r>
+        <w:rPr>
+          <w:lang w:val="en-IE"/>
+        </w:rPr>
+        <w:t xml:space="preserve">AWS Cloud9 is an IDE where the coding </w:t>
+      </w:r>
+      <w:r>
+        <w:rPr>
+          <w:lang w:val="en-IE"/>
+        </w:rPr>
+        <w:t xml:space="preserve">was completed. Creating the DynamoDB and </w:t>
+      </w:r>
+      <w:r>
+        <w:rPr>
+          <w:lang w:val="en-IE"/>
+        </w:rPr>
+        <w:t xml:space="preserve">AWS </w:t>
+      </w:r>
+      <w:r>
+        <w:rPr>
+          <w:lang w:val="en-IE"/>
+        </w:rPr>
+        <w:t>Simple Storage Service</w:t>
+      </w:r>
+      <w:r>
+        <w:rPr>
+          <w:lang w:val="en-IE"/>
+        </w:rPr>
+        <w:t xml:space="preserve"> (S3)</w:t>
+      </w:r>
+      <w:r>
+        <w:rPr>
+          <w:lang w:val="en-IE"/>
+        </w:rPr>
+        <w:t xml:space="preserve"> databases also were completed in Cloud9. </w:t>
+      </w:r>
+    </w:p>
+    <w:p>
+      <w:pPr>
+        <w:pStyle w:val="BodyText"/>
+        <w:rPr>
+          <w:lang w:val="en-IE"/>
+        </w:rPr>
+      </w:pPr>
+      <w:r>
+        <w:rPr>
+          <w:lang w:val="en-IE"/>
+        </w:rPr>
+        <w:t>A</w:t>
+      </w:r>
+      <w:r>
+        <w:rPr>
+          <w:lang w:val="en-IE"/>
+        </w:rPr>
+        <w:t>WS</w:t>
+      </w:r>
+      <w:r>
+        <w:rPr>
+          <w:lang w:val="en-IE"/>
+        </w:rPr>
+        <w:t xml:space="preserve"> Simple Queue Service (SQS) </w:t>
+      </w:r>
+      <w:r>
+        <w:rPr>
+          <w:lang w:val="en-IE"/>
+        </w:rPr>
+        <w:t xml:space="preserve">has been used in TattScan to ensure the server is not overloaded </w:t>
+      </w:r>
+      <w:r>
+        <w:rPr>
+          <w:lang w:val="en-IE"/>
+        </w:rPr>
+        <w:t xml:space="preserve">when a large group of people are using it. </w:t>
+      </w:r>
+    </w:p>
+    <w:p>
+      <w:pPr>
+        <w:pStyle w:val="BodyText"/>
+        <w:rPr>
+          <w:lang w:val="en-IE"/>
+        </w:rPr>
+      </w:pPr>
+      <w:r>
+        <w:rPr>
+          <w:lang w:val="en-IE"/>
+        </w:rPr>
+        <w:lastRenderedPageBreak/>
+        <w:t>Datadog has been used to monit</w:t>
+      </w:r>
+      <w:r>
+        <w:rPr>
+          <w:lang w:val="en-IE"/>
+        </w:rPr>
+        <w:t xml:space="preserve">or and analyse performance </w:t>
+      </w:r>
+      <w:r>
+        <w:rPr>
+          <w:lang w:val="en-IE"/>
+        </w:rPr>
+        <w:t>of TattScan</w:t>
+      </w:r>
+      <w:r>
+        <w:rPr>
+          <w:lang w:val="en-IE"/>
+        </w:rPr>
+        <w:t xml:space="preserve">. </w:t>
+      </w:r>
+      <w:r>
+        <w:rPr>
+          <w:lang w:val="en-IE"/>
+        </w:rPr>
+        <w:t xml:space="preserve">This is used to monitor whether more or less resources are needed. </w:t>
+      </w:r>
+    </w:p>
+    <w:p>
+      <w:pPr>
+        <w:pStyle w:val="BodyText"/>
+        <w:rPr>
+          <w:lang w:val="en-IE"/>
+        </w:rPr>
+      </w:pPr>
+      <w:r>
+        <w:rPr>
+          <w:color w:val="FF0000"/>
+          <w:lang w:val="en-IE"/>
+        </w:rPr>
+        <w:t>{{</w:t>
+      </w:r>
+      <w:r>
+        <w:rPr>
+          <w:color w:val="FF0000"/>
+          <w:lang w:val="en-IE"/>
+        </w:rPr>
+        <w:t>Image processing Python library</w:t>
+      </w:r>
+      <w:r>
+        <w:rPr>
+          <w:color w:val="FF0000"/>
+          <w:lang w:val="en-IE"/>
+        </w:rPr>
+        <w:t>}}</w:t>
+      </w:r>
+    </w:p>
+    <w:p>
+      <w:pPr>
+        <w:pStyle w:val="BodyText"/>
+        <w:rPr>
+          <w:lang w:val="en-IE"/>
+        </w:rPr>
+      </w:pPr>
+      <w:r>
+        <w:rPr>
+          <w:color w:val="FF0000"/>
+          <w:lang w:val="en-IE"/>
+        </w:rPr>
+        <w:t>{{</w:t>
+      </w:r>
+      <w:r>
+        <w:rPr>
+          <w:color w:val="FF0000"/>
+          <w:lang w:val="en-IE"/>
+        </w:rPr>
+        <w:t>Twitter Python library</w:t>
+      </w:r>
+      <w:r>
+        <w:rPr>
+          <w:color w:val="FF0000"/>
+          <w:lang w:val="en-IE"/>
+        </w:rPr>
+        <w:t>}}</w:t>
+      </w:r>
+    </w:p>
+    <w:p>
+      <w:pPr>
+        <w:pStyle w:val="BodyText"/>
+        <w:rPr>
+          <w:lang w:val="en-IE"/>
+        </w:rPr>
+      </w:pPr>
+    </w:p>
     <w:p>
       <w:pPr>
         <w:pStyle w:val="Heading1"/>
       </w:pPr>
       <w:r>
-        <w:t>Clou</w:t>
-      </w:r>
-      <w:r>
-        <w:t>d-based Services</w:t>
+        <w:t>Cloud-based Services</w:t>
       </w:r>
     </w:p>
     <w:p>
@@ -2392,6 +3032,710 @@
         <w:rPr>
           <w:lang w:val="en-IE"/>
         </w:rPr>
+        <w:t>Not shown in the diagram</w:t>
+      </w:r>
+      <w:r>
+        <w:rPr>
+          <w:lang w:val="en-IE"/>
+        </w:rPr>
+        <w:t xml:space="preserve"> above</w:t>
+      </w:r>
+      <w:r>
+        <w:rPr>
+          <w:lang w:val="en-IE"/>
+        </w:rPr>
+        <w:t xml:space="preserve"> is</w:t>
+      </w:r>
+      <w:r>
+        <w:rPr>
+          <w:lang w:val="en-IE"/>
+        </w:rPr>
+        <w:t xml:space="preserve"> the </w:t>
+      </w:r>
+      <w:r>
+        <w:rPr>
+          <w:lang w:val="en-IE"/>
+        </w:rPr>
+        <w:t xml:space="preserve">AWS </w:t>
+      </w:r>
+      <w:r>
+        <w:rPr>
+          <w:lang w:val="en-IE"/>
+        </w:rPr>
+        <w:t>Elastic Compute Cloud</w:t>
+      </w:r>
+      <w:r>
+        <w:rPr>
+          <w:lang w:val="en-IE"/>
+        </w:rPr>
+        <w:t xml:space="preserve"> (EC2) instances. The AWS Elastic Beanstalk, AWS Cloud9 and AWS </w:t>
+      </w:r>
+      <w:r>
+        <w:rPr>
+          <w:lang w:val="en-IE"/>
+        </w:rPr>
+        <w:t>Simple Storage Service</w:t>
+      </w:r>
+      <w:r>
+        <w:rPr>
+          <w:lang w:val="en-IE"/>
+        </w:rPr>
+        <w:t xml:space="preserve"> (</w:t>
+      </w:r>
+      <w:r>
+        <w:rPr>
+          <w:lang w:val="en-IE"/>
+        </w:rPr>
+        <w:t>S3</w:t>
+      </w:r>
+      <w:r>
+        <w:rPr>
+          <w:lang w:val="en-IE"/>
+        </w:rPr>
+        <w:t>)</w:t>
+      </w:r>
+      <w:r>
+        <w:rPr>
+          <w:lang w:val="en-IE"/>
+        </w:rPr>
+        <w:t xml:space="preserve"> all are an individual EC2 instance</w:t>
+      </w:r>
+      <w:r>
+        <w:rPr>
+          <w:lang w:val="en-IE"/>
+        </w:rPr>
+        <w:t xml:space="preserve">. It would be </w:t>
+      </w:r>
+      <w:r>
+        <w:rPr>
+          <w:lang w:val="en-IE"/>
+        </w:rPr>
+        <w:t xml:space="preserve">redundant to mention </w:t>
+      </w:r>
+      <w:r>
+        <w:rPr>
+          <w:lang w:val="en-IE"/>
+        </w:rPr>
+        <w:t>EC2 as a separate cloud service.</w:t>
+      </w:r>
+      <w:r>
+        <w:rPr>
+          <w:lang w:val="en-IE"/>
+        </w:rPr>
+        <w:t xml:space="preserve"> </w:t>
+      </w:r>
+    </w:p>
+    <w:p>
+      <w:pPr>
+        <w:pStyle w:val="BodyText"/>
+        <w:rPr>
+          <w:lang w:val="en-IE"/>
+        </w:rPr>
+      </w:pPr>
+      <w:r>
+        <w:rPr>
+          <w:lang w:val="en-IE"/>
+        </w:rPr>
+        <w:t>T</w:t>
+      </w:r>
+      <w:r>
+        <w:rPr>
+          <w:lang w:val="en-IE"/>
+        </w:rPr>
+        <w:t xml:space="preserve">wo types of </w:t>
+      </w:r>
+      <w:r>
+        <w:rPr>
+          <w:lang w:val="en-IE"/>
+        </w:rPr>
+        <w:t xml:space="preserve">cloud </w:t>
+      </w:r>
+      <w:r>
+        <w:rPr>
+          <w:lang w:val="en-IE"/>
+        </w:rPr>
+        <w:t>databases have been used</w:t>
+      </w:r>
+      <w:r>
+        <w:rPr>
+          <w:lang w:val="en-IE"/>
+        </w:rPr>
+        <w:t xml:space="preserve">: </w:t>
+      </w:r>
+      <w:r>
+        <w:rPr>
+          <w:lang w:val="en-IE"/>
+        </w:rPr>
+        <w:t xml:space="preserve">AWS </w:t>
+      </w:r>
+      <w:r>
+        <w:rPr>
+          <w:lang w:val="en-IE"/>
+        </w:rPr>
+        <w:t xml:space="preserve">DynamoDB and AWS </w:t>
+      </w:r>
+      <w:r>
+        <w:rPr>
+          <w:lang w:val="en-IE"/>
+        </w:rPr>
+        <w:t>S3</w:t>
+      </w:r>
+      <w:r>
+        <w:rPr>
+          <w:lang w:val="en-IE"/>
+        </w:rPr>
+        <w:t>. DynamoDB is a NoSQL database</w:t>
+      </w:r>
+      <w:r>
+        <w:rPr>
+          <w:lang w:val="en-IE"/>
+        </w:rPr>
+        <w:t xml:space="preserve"> with tables </w:t>
+      </w:r>
+      <w:r>
+        <w:rPr>
+          <w:lang w:val="en-IE"/>
+        </w:rPr>
+        <w:t xml:space="preserve">designed for storing </w:t>
+      </w:r>
+      <w:r>
+        <w:rPr>
+          <w:lang w:val="en-IE"/>
+        </w:rPr>
+        <w:t>structured data.</w:t>
+      </w:r>
+      <w:sdt>
+        <w:sdtPr>
+          <w:rPr>
+            <w:lang w:val="en-IE"/>
+          </w:rPr>
+          <w:id w:val="-1169100639"/>
+          <w:citation/>
+        </w:sdtPr>
+        <w:sdtContent>
+          <w:r>
+            <w:rPr>
+              <w:lang w:val="en-IE"/>
+            </w:rPr>
+            <w:fldChar w:fldCharType="begin"/>
+          </w:r>
+          <w:r>
+            <w:rPr>
+              <w:lang w:val="en-IE"/>
+            </w:rPr>
+            <w:instrText xml:space="preserve"> CITATION Nic21 \l</w:instrText>
+          </w:r>
+          <w:r>
+            <w:rPr>
+              <w:lang w:val="en-IE"/>
+            </w:rPr>
+            <w:instrText xml:space="preserve"> en-IE </w:instrText>
+          </w:r>
+          <w:r>
+            <w:rPr>
+              <w:lang w:val="en-IE"/>
+            </w:rPr>
+            <w:fldChar w:fldCharType="separate"/>
+          </w:r>
+          <w:r>
+            <w:rPr>
+              <w:noProof/>
+              <w:lang w:val="en-IE"/>
+            </w:rPr>
+            <w:t xml:space="preserve"> </w:t>
+          </w:r>
+          <w:r>
+            <w:rPr>
+              <w:noProof/>
+              <w:lang w:val="en-IE"/>
+            </w:rPr>
+            <w:t>[8]</w:t>
+          </w:r>
+          <w:r>
+            <w:rPr>
+              <w:lang w:val="en-IE"/>
+            </w:rPr>
+            <w:fldChar w:fldCharType="end"/>
+          </w:r>
+        </w:sdtContent>
+      </w:sdt>
+      <w:r>
+        <w:rPr>
+          <w:lang w:val="en-IE"/>
+        </w:rPr>
+        <w:t xml:space="preserve"> </w:t>
+      </w:r>
+      <w:r>
+        <w:rPr>
+          <w:lang w:val="en-IE"/>
+        </w:rPr>
+        <w:t>Therefore,</w:t>
+      </w:r>
+      <w:r>
+        <w:rPr>
+          <w:lang w:val="en-IE"/>
+        </w:rPr>
+        <w:t xml:space="preserve"> it was chosen to s</w:t>
+      </w:r>
+      <w:r>
+        <w:rPr>
+          <w:lang w:val="en-IE"/>
+        </w:rPr>
+        <w:t>tore</w:t>
+      </w:r>
+      <w:r>
+        <w:rPr>
+          <w:lang w:val="en-IE"/>
+        </w:rPr>
+        <w:t xml:space="preserve"> the account information. </w:t>
+      </w:r>
+      <w:r>
+        <w:rPr>
+          <w:lang w:val="en-IE"/>
+        </w:rPr>
+        <w:t xml:space="preserve">Because S3 can tolerate a high </w:t>
+      </w:r>
+      <w:r>
+        <w:rPr>
+          <w:lang w:val="en-IE"/>
+        </w:rPr>
+        <w:t>number</w:t>
+      </w:r>
+      <w:r>
+        <w:rPr>
+          <w:lang w:val="en-IE"/>
+        </w:rPr>
+        <w:t xml:space="preserve"> of queries and unusual latency patterns, it was chosen to store the uploaded </w:t>
+      </w:r>
+      <w:r>
+        <w:rPr>
+          <w:lang w:val="en-IE"/>
+        </w:rPr>
+        <w:t>images.</w:t>
+      </w:r>
+      <w:sdt>
+        <w:sdtPr>
+          <w:rPr>
+            <w:lang w:val="en-IE"/>
+          </w:rPr>
+          <w:id w:val="252252311"/>
+          <w:citation/>
+        </w:sdtPr>
+        <w:sdtContent>
+          <w:r>
+            <w:rPr>
+              <w:lang w:val="en-IE"/>
+            </w:rPr>
+            <w:fldChar w:fldCharType="begin"/>
+          </w:r>
+          <w:r>
+            <w:rPr>
+              <w:lang w:val="en-IE"/>
+            </w:rPr>
+            <w:instrText xml:space="preserve"> CITATION Nic21 \l</w:instrText>
+          </w:r>
+          <w:r>
+            <w:rPr>
+              <w:lang w:val="en-IE"/>
+            </w:rPr>
+            <w:instrText xml:space="preserve"> en-IE </w:instrText>
+          </w:r>
+          <w:r>
+            <w:rPr>
+              <w:lang w:val="en-IE"/>
+            </w:rPr>
+            <w:fldChar w:fldCharType="separate"/>
+          </w:r>
+          <w:r>
+            <w:rPr>
+              <w:noProof/>
+              <w:lang w:val="en-IE"/>
+            </w:rPr>
+            <w:t xml:space="preserve"> </w:t>
+          </w:r>
+          <w:r>
+            <w:rPr>
+              <w:noProof/>
+              <w:lang w:val="en-IE"/>
+            </w:rPr>
+            <w:t>[8]</w:t>
+          </w:r>
+          <w:r>
+            <w:rPr>
+              <w:lang w:val="en-IE"/>
+            </w:rPr>
+            <w:fldChar w:fldCharType="end"/>
+          </w:r>
+        </w:sdtContent>
+      </w:sdt>
+    </w:p>
+    <w:p>
+      <w:pPr>
+        <w:pStyle w:val="BodyText"/>
+        <w:rPr>
+          <w:lang w:val="en-IE"/>
+        </w:rPr>
+      </w:pPr>
+      <w:r>
+        <w:rPr>
+          <w:lang w:val="en-IE"/>
+        </w:rPr>
+        <w:t>Technical experts and developers utili</w:t>
+      </w:r>
+      <w:r>
+        <w:rPr>
+          <w:lang w:val="en-IE"/>
+        </w:rPr>
+        <w:t>s</w:t>
+      </w:r>
+      <w:r>
+        <w:rPr>
+          <w:lang w:val="en-IE"/>
+        </w:rPr>
+        <w:t>e A</w:t>
+      </w:r>
+      <w:r>
+        <w:rPr>
+          <w:lang w:val="en-IE"/>
+        </w:rPr>
+        <w:t>WS</w:t>
+      </w:r>
+      <w:r>
+        <w:rPr>
+          <w:lang w:val="en-IE"/>
+        </w:rPr>
+        <w:t xml:space="preserve"> SQS to transmit, store, and retrieve many messages of varying sizes asynchronously.</w:t>
+      </w:r>
+      <w:sdt>
+        <w:sdtPr>
+          <w:rPr>
+            <w:lang w:val="en-IE"/>
+          </w:rPr>
+          <w:id w:val="-1477902263"/>
+          <w:citation/>
+        </w:sdtPr>
+        <w:sdtContent>
+          <w:r>
+            <w:rPr>
+              <w:lang w:val="en-IE"/>
+            </w:rPr>
+            <w:fldChar w:fldCharType="begin"/>
+          </w:r>
+          <w:r>
+            <w:rPr>
+              <w:lang w:val="en-IE"/>
+            </w:rPr>
+            <w:instrText xml:space="preserve"> CITATION Ama212 \l</w:instrText>
+          </w:r>
+          <w:r>
+            <w:rPr>
+              <w:lang w:val="en-IE"/>
+            </w:rPr>
+            <w:instrText xml:space="preserve"> en-IE </w:instrText>
+          </w:r>
+          <w:r>
+            <w:rPr>
+              <w:lang w:val="en-IE"/>
+            </w:rPr>
+            <w:fldChar w:fldCharType="separate"/>
+          </w:r>
+          <w:r>
+            <w:rPr>
+              <w:noProof/>
+              <w:lang w:val="en-IE"/>
+            </w:rPr>
+            <w:t xml:space="preserve"> </w:t>
+          </w:r>
+          <w:r>
+            <w:rPr>
+              <w:noProof/>
+              <w:lang w:val="en-IE"/>
+            </w:rPr>
+            <w:t>[9]</w:t>
+          </w:r>
+          <w:r>
+            <w:rPr>
+              <w:lang w:val="en-IE"/>
+            </w:rPr>
+            <w:fldChar w:fldCharType="end"/>
+          </w:r>
+        </w:sdtContent>
+      </w:sdt>
+    </w:p>
+    <w:p>
+      <w:pPr>
+        <w:pStyle w:val="BodyText"/>
+        <w:rPr>
+          <w:lang w:val="en-IE"/>
+        </w:rPr>
+      </w:pPr>
+      <w:r>
+        <w:rPr>
+          <w:lang w:val="en-IE"/>
+        </w:rPr>
+        <w:t>AWS SNS is a</w:t>
+      </w:r>
+      <w:r>
+        <w:rPr>
+          <w:lang w:val="en-IE"/>
+        </w:rPr>
+        <w:t>n</w:t>
+      </w:r>
+      <w:r>
+        <w:rPr>
+          <w:lang w:val="en-IE"/>
+        </w:rPr>
+        <w:t xml:space="preserve"> automatic service for messaging for communication between applications and people.</w:t>
+      </w:r>
+      <w:sdt>
+        <w:sdtPr>
+          <w:rPr>
+            <w:lang w:val="en-IE"/>
+          </w:rPr>
+          <w:id w:val="1557048851"/>
+          <w:citation/>
+        </w:sdtPr>
+        <w:sdtContent>
+          <w:r>
+            <w:rPr>
+              <w:lang w:val="en-IE"/>
+            </w:rPr>
+            <w:fldChar w:fldCharType="begin"/>
+          </w:r>
+          <w:r>
+            <w:rPr>
+              <w:lang w:val="en-IE"/>
+            </w:rPr>
+            <w:instrText>CITATION Ama213 \l</w:instrText>
+          </w:r>
+          <w:r>
+            <w:rPr>
+              <w:lang w:val="en-IE"/>
+            </w:rPr>
+            <w:instrText xml:space="preserve"> en-IE </w:instrText>
+          </w:r>
+          <w:r>
+            <w:rPr>
+              <w:lang w:val="en-IE"/>
+            </w:rPr>
+            <w:fldChar w:fldCharType="separate"/>
+          </w:r>
+          <w:r>
+            <w:rPr>
+              <w:noProof/>
+              <w:lang w:val="en-IE"/>
+            </w:rPr>
+            <w:t xml:space="preserve"> </w:t>
+          </w:r>
+          <w:r>
+            <w:rPr>
+              <w:noProof/>
+              <w:lang w:val="en-IE"/>
+            </w:rPr>
+            <w:t>[10]</w:t>
+          </w:r>
+          <w:r>
+            <w:rPr>
+              <w:lang w:val="en-IE"/>
+            </w:rPr>
+            <w:fldChar w:fldCharType="end"/>
+          </w:r>
+        </w:sdtContent>
+      </w:sdt>
+    </w:p>
+    <w:p>
+      <w:pPr>
+        <w:pStyle w:val="BodyText"/>
+        <w:rPr>
+          <w:lang w:val="en-IE"/>
+        </w:rPr>
+      </w:pPr>
+      <w:r>
+        <w:rPr>
+          <w:lang w:val="en-IE"/>
+        </w:rPr>
+        <w:t>Datadog is a</w:t>
+      </w:r>
+      <w:r>
+        <w:rPr>
+          <w:lang w:val="en-IE"/>
+        </w:rPr>
+        <w:t xml:space="preserve">n online cloud service that is for </w:t>
+      </w:r>
+      <w:r>
+        <w:rPr>
+          <w:lang w:val="en-IE"/>
+        </w:rPr>
+        <w:t xml:space="preserve">monitoring </w:t>
+      </w:r>
+      <w:r>
+        <w:rPr>
+          <w:lang w:val="en-IE"/>
+        </w:rPr>
+        <w:t xml:space="preserve">and </w:t>
+      </w:r>
+      <w:r>
+        <w:rPr>
+          <w:lang w:val="en-IE"/>
+        </w:rPr>
+        <w:t>an</w:t>
+      </w:r>
+      <w:r>
+        <w:rPr>
+          <w:lang w:val="en-IE"/>
+        </w:rPr>
+        <w:t xml:space="preserve"> </w:t>
+      </w:r>
+      <w:r>
+        <w:rPr>
+          <w:lang w:val="en-IE"/>
+        </w:rPr>
+        <w:t>analytics platform for determining performance metrics</w:t>
+      </w:r>
+      <w:r>
+        <w:rPr>
+          <w:lang w:val="en-IE"/>
+        </w:rPr>
+        <w:t xml:space="preserve">, </w:t>
+      </w:r>
+      <w:r>
+        <w:rPr>
+          <w:lang w:val="en-IE"/>
+        </w:rPr>
+        <w:t>as well as event tracking for infrastructure and cloud services. Servers, databases, and tools may all be monitored with the software.</w:t>
+      </w:r>
+      <w:sdt>
+        <w:sdtPr>
+          <w:rPr>
+            <w:lang w:val="en-IE"/>
+          </w:rPr>
+          <w:id w:val="1486351073"/>
+          <w:citation/>
+        </w:sdtPr>
+        <w:sdtContent>
+          <w:r>
+            <w:rPr>
+              <w:lang w:val="en-IE"/>
+            </w:rPr>
+            <w:fldChar w:fldCharType="begin"/>
+          </w:r>
+          <w:r>
+            <w:rPr>
+              <w:lang w:val="en-IE"/>
+            </w:rPr>
+            <w:instrText xml:space="preserve"> CITATION Ale21 \l</w:instrText>
+          </w:r>
+          <w:r>
+            <w:rPr>
+              <w:lang w:val="en-IE"/>
+            </w:rPr>
+            <w:instrText xml:space="preserve"> en-IE </w:instrText>
+          </w:r>
+          <w:r>
+            <w:rPr>
+              <w:lang w:val="en-IE"/>
+            </w:rPr>
+            <w:fldChar w:fldCharType="separate"/>
+          </w:r>
+          <w:r>
+            <w:rPr>
+              <w:noProof/>
+              <w:lang w:val="en-IE"/>
+            </w:rPr>
+            <w:t xml:space="preserve"> </w:t>
+          </w:r>
+          <w:r>
+            <w:rPr>
+              <w:noProof/>
+              <w:lang w:val="en-IE"/>
+            </w:rPr>
+            <w:t>[11]</w:t>
+          </w:r>
+          <w:r>
+            <w:rPr>
+              <w:lang w:val="en-IE"/>
+            </w:rPr>
+            <w:fldChar w:fldCharType="end"/>
+          </w:r>
+        </w:sdtContent>
+      </w:sdt>
+    </w:p>
+    <w:p>
+      <w:pPr>
+        <w:pStyle w:val="Heading1"/>
+      </w:pPr>
+      <w:r>
+        <w:t>Library Description</w:t>
+      </w:r>
+    </w:p>
+    <w:p>
+      <w:pPr>
+        <w:pStyle w:val="BodyText"/>
+        <w:rPr>
+          <w:lang w:val="en-IE"/>
+        </w:rPr>
+      </w:pPr>
+      <w:r>
+        <w:rPr>
+          <w:lang w:val="en-IE"/>
+        </w:rPr>
+        <w:t>After the text edit has been completed, the paper is ready for the template.</w:t>
+      </w:r>
+      <w:r>
+        <w:rPr>
+          <w:lang w:val="en-IE"/>
+        </w:rPr>
+        <w:t xml:space="preserve"> </w:t>
+      </w:r>
+      <w:r>
+        <w:rPr>
+          <w:color w:val="FF0000"/>
+          <w:lang w:val="en-IE"/>
+        </w:rPr>
+        <w:t>{{</w:t>
+      </w:r>
+      <w:r>
+        <w:rPr>
+          <w:color w:val="FF0000"/>
+          <w:lang w:val="en-IE"/>
+        </w:rPr>
+        <w:t>Custom Python library</w:t>
+      </w:r>
+      <w:r>
+        <w:rPr>
+          <w:color w:val="FF0000"/>
+          <w:lang w:val="en-IE"/>
+        </w:rPr>
+        <w:t>}}</w:t>
+      </w:r>
+    </w:p>
+    <w:p>
+      <w:pPr>
+        <w:pStyle w:val="BodyText"/>
+        <w:rPr>
+          <w:lang w:val="en-IE"/>
+        </w:rPr>
+      </w:pPr>
+    </w:p>
+    <w:p>
+      <w:pPr>
+        <w:pStyle w:val="Heading1"/>
+      </w:pPr>
+      <w:r>
+        <w:t>Implementation</w:t>
+      </w:r>
+    </w:p>
+    <w:p>
+      <w:pPr>
+        <w:pStyle w:val="BodyText"/>
+        <w:rPr>
+          <w:lang w:val="en-IE"/>
+        </w:rPr>
+      </w:pPr>
+      <w:r>
+        <w:rPr>
+          <w:lang w:val="en-IE"/>
+        </w:rPr>
         <w:t>After the text edit has been completed, the paper is ready for the template. Duplicate the template file by using the Save As command, and use the naming convention prescribed by your conference for the name of your paper. In this newly created file, highlight all of the contents and import your prepared text file. You are now ready to style your paper; use the scroll down window on the left of the MS Word Formatting toolbar.</w:t>
       </w:r>
     </w:p>
@@ -2400,7 +3744,7 @@
         <w:pStyle w:val="Heading1"/>
       </w:pPr>
       <w:r>
-        <w:t>Library Description</w:t>
+        <w:t>Integration, Delivery and Deployment</w:t>
       </w:r>
     </w:p>
     <w:p>
@@ -2414,51 +3758,19 @@
         <w:rPr>
           <w:lang w:val="en-IE"/>
         </w:rPr>
-        <w:t>After the text edit has been completed, the paper is ready for the template. Duplicate the template file by using the Save As command, and use the naming convention prescribed by your conference for the name of your paper. In this newly created file, highlight all of the contents and import your prepared text file. You are now ready to style your paper; use the scroll down window on the left of the MS Word Formatting toolbar.</w:t>
-      </w:r>
-    </w:p>
-    <w:p>
-      <w:pPr>
-        <w:pStyle w:val="Heading1"/>
-      </w:pPr>
-      <w:r>
-        <w:t>Implementation</w:t>
-      </w:r>
-    </w:p>
-    <w:p>
-      <w:pPr>
-        <w:pStyle w:val="BodyText"/>
-        <w:rPr>
-          <w:lang w:val="en-IE"/>
-        </w:rPr>
-      </w:pPr>
-      <w:r>
-        <w:rPr>
-          <w:lang w:val="en-IE"/>
-        </w:rPr>
-        <w:t>After the text edit has been completed, the paper is ready for the template. Duplicate the template file by using the Save As command, and use the naming convention prescribed by your conference for the name of your paper. In this newly created file, highlight all of the contents and import your prepared text file. You are now ready to style your paper; use the scroll down window on the left of the MS Word Formatting toolbar.</w:t>
-      </w:r>
-    </w:p>
-    <w:p>
-      <w:pPr>
-        <w:pStyle w:val="Heading1"/>
-      </w:pPr>
-      <w:r>
-        <w:t>Integration, Delivery and Deployment</w:t>
-      </w:r>
-    </w:p>
-    <w:p>
-      <w:pPr>
-        <w:pStyle w:val="BodyText"/>
-        <w:rPr>
-          <w:lang w:val="en-IE"/>
-        </w:rPr>
-      </w:pPr>
-      <w:r>
-        <w:rPr>
-          <w:lang w:val="en-IE"/>
-        </w:rPr>
-        <w:t>After the text edit has been completed, the paper is ready for the template. Duplicate the template file by using the Save As command, and use the naming convention prescribed by your conference for the name of your paper. In this newly created file, highlight all of the contents and import your prepared text file. You are now ready to style your paper; use the scroll down window on the left of the MS Word Formatting toolbar.</w:t>
+        <w:t xml:space="preserve">After the text edit has been completed, the paper is ready for the template. Duplicate the template file by using the Save As command, and use the naming convention prescribed by your conference for the name of your paper. In this newly created file, highlight </w:t>
+      </w:r>
+      <w:r>
+        <w:rPr>
+          <w:lang w:val="en-IE"/>
+        </w:rPr>
+        <w:t>all</w:t>
+      </w:r>
+      <w:r>
+        <w:rPr>
+          <w:lang w:val="en-IE"/>
+        </w:rPr>
+        <w:t xml:space="preserve"> the contents and import your prepared text file. You are now ready to style your paper; use the scroll down window on the left of the MS Word Formatting toolbar.</w:t>
       </w:r>
     </w:p>
     <w:p>
@@ -2567,6 +3879,7 @@
               <w:tblPr>
                 <w:tblW w:w="100.0%" w:type="pct"/>
                 <w:tblCellSpacing w:w="0.75pt" w:type="dxa"/>
+                <w:tblLayout w:type="fixed"/>
                 <w:tblCellMar>
                   <w:top w:w="0.75pt" w:type="dxa"/>
                   <w:start w:w="0.75pt" w:type="dxa"/>
@@ -2576,17 +3889,17 @@
                 <w:tblLook w:firstRow="1" w:lastRow="0" w:firstColumn="1" w:lastColumn="0" w:noHBand="0" w:noVBand="1"/>
               </w:tblPr>
               <w:tblGrid>
-                <w:gridCol w:w="309"/>
-                <w:gridCol w:w="4557"/>
+                <w:gridCol w:w="563"/>
+                <w:gridCol w:w="4303"/>
               </w:tblGrid>
               <w:tr>
                 <w:trPr>
-                  <w:divId w:val="938029032"/>
+                  <w:divId w:val="1872571231"/>
                   <w:tblCellSpacing w:w="0.75pt" w:type="dxa"/>
                 </w:trPr>
                 <w:tc>
                   <w:tcPr>
-                    <w:tcW w:w="1.0%" w:type="pct"/>
+                    <w:tcW w:w="10.64%" w:type="pct"/>
                     <w:hideMark/>
                   </w:tcPr>
                   <w:p>
@@ -2608,7 +3921,7 @@
                 </w:tc>
                 <w:tc>
                   <w:tcPr>
-                    <w:tcW w:w="0pt" w:type="dxa"/>
+                    <w:tcW w:w="87.5%" w:type="pct"/>
                     <w:hideMark/>
                   </w:tcPr>
                   <w:p>
@@ -2630,12 +3943,12 @@
               </w:tr>
               <w:tr>
                 <w:trPr>
-                  <w:divId w:val="938029032"/>
+                  <w:divId w:val="1872571231"/>
                   <w:tblCellSpacing w:w="0.75pt" w:type="dxa"/>
                 </w:trPr>
                 <w:tc>
                   <w:tcPr>
-                    <w:tcW w:w="1.0%" w:type="pct"/>
+                    <w:tcW w:w="10.64%" w:type="pct"/>
                     <w:hideMark/>
                   </w:tcPr>
                   <w:p>
@@ -2655,7 +3968,7 @@
                 </w:tc>
                 <w:tc>
                   <w:tcPr>
-                    <w:tcW w:w="0pt" w:type="dxa"/>
+                    <w:tcW w:w="87.5%" w:type="pct"/>
                     <w:hideMark/>
                   </w:tcPr>
                   <w:p>
@@ -2677,12 +3990,12 @@
               </w:tr>
               <w:tr>
                 <w:trPr>
-                  <w:divId w:val="938029032"/>
+                  <w:divId w:val="1872571231"/>
                   <w:tblCellSpacing w:w="0.75pt" w:type="dxa"/>
                 </w:trPr>
                 <w:tc>
                   <w:tcPr>
-                    <w:tcW w:w="1.0%" w:type="pct"/>
+                    <w:tcW w:w="10.64%" w:type="pct"/>
                     <w:hideMark/>
                   </w:tcPr>
                   <w:p>
@@ -2702,7 +4015,7 @@
                 </w:tc>
                 <w:tc>
                   <w:tcPr>
-                    <w:tcW w:w="0pt" w:type="dxa"/>
+                    <w:tcW w:w="87.5%" w:type="pct"/>
                     <w:hideMark/>
                   </w:tcPr>
                   <w:p>
@@ -2717,25 +4030,19 @@
                       <w:rPr>
                         <w:noProof/>
                       </w:rPr>
-                      <w:t xml:space="preserve">A. Villas-Boas, “Google's new Lens product uses your phone's camera to do clever tricks, like connecting your </w:t>
-                    </w:r>
-                    <w:r>
-                      <w:rPr>
-                        <w:noProof/>
-                      </w:rPr>
-                      <w:t>phone to a WiFi network,” Business Insider, 17 May 2017. [Online]. Available: https://www.businessinsider.com/googles-lens-feature-can-connect-your-phone-to-wifi-using-your-camera-2017-5?op=1&amp;r=US&amp;IR=T. [Accessed 1 December 2021].</w:t>
+                      <w:t>A. Villas-Boas, “Google's new Lens product uses your phone's camera to do clever tricks, like connecting your phone to a WiFi network,” Business Insider, 17 May 2017. [Online]. Available: https://www.businessinsider.com/googles-lens-feature-can-connect-your-phone-to-wifi-using-your-camera-2017-5?op=1&amp;r=US&amp;IR=T. [Accessed 1 December 2021].</w:t>
                     </w:r>
                   </w:p>
                 </w:tc>
               </w:tr>
               <w:tr>
                 <w:trPr>
-                  <w:divId w:val="938029032"/>
+                  <w:divId w:val="1872571231"/>
                   <w:tblCellSpacing w:w="0.75pt" w:type="dxa"/>
                 </w:trPr>
                 <w:tc>
                   <w:tcPr>
-                    <w:tcW w:w="1.0%" w:type="pct"/>
+                    <w:tcW w:w="10.64%" w:type="pct"/>
                     <w:hideMark/>
                   </w:tcPr>
                   <w:p>
@@ -2755,7 +4062,7 @@
                 </w:tc>
                 <w:tc>
                   <w:tcPr>
-                    <w:tcW w:w="0pt" w:type="dxa"/>
+                    <w:tcW w:w="87.5%" w:type="pct"/>
                     <w:hideMark/>
                   </w:tcPr>
                   <w:p>
@@ -2775,10 +4082,339 @@
                   </w:p>
                 </w:tc>
               </w:tr>
+              <w:tr>
+                <w:trPr>
+                  <w:divId w:val="1872571231"/>
+                  <w:tblCellSpacing w:w="0.75pt" w:type="dxa"/>
+                </w:trPr>
+                <w:tc>
+                  <w:tcPr>
+                    <w:tcW w:w="10.64%" w:type="pct"/>
+                    <w:hideMark/>
+                  </w:tcPr>
+                  <w:p>
+                    <w:pPr>
+                      <w:pStyle w:val="Bibliography"/>
+                      <w:rPr>
+                        <w:noProof/>
+                      </w:rPr>
+                    </w:pPr>
+                    <w:r>
+                      <w:rPr>
+                        <w:noProof/>
+                      </w:rPr>
+                      <w:t xml:space="preserve">[5] </w:t>
+                    </w:r>
+                  </w:p>
+                </w:tc>
+                <w:tc>
+                  <w:tcPr>
+                    <w:tcW w:w="87.5%" w:type="pct"/>
+                    <w:hideMark/>
+                  </w:tcPr>
+                  <w:p>
+                    <w:pPr>
+                      <w:pStyle w:val="Bibliography"/>
+                      <w:jc w:val="start"/>
+                      <w:rPr>
+                        <w:noProof/>
+                      </w:rPr>
+                    </w:pPr>
+                    <w:r>
+                      <w:rPr>
+                        <w:noProof/>
+                      </w:rPr>
+                      <w:t>Amazon Web Services, “What is Amazon S3,” Amazon Web Services, 1 December 2021. [Online]. Available: https://docs.aws.amazon.com/AmazonS3/latest/userguide/Welcome.html#CoreConcepts. [Accessed 1 December 2021].</w:t>
+                    </w:r>
+                  </w:p>
+                </w:tc>
+              </w:tr>
+              <w:tr>
+                <w:trPr>
+                  <w:divId w:val="1872571231"/>
+                  <w:tblCellSpacing w:w="0.75pt" w:type="dxa"/>
+                </w:trPr>
+                <w:tc>
+                  <w:tcPr>
+                    <w:tcW w:w="10.64%" w:type="pct"/>
+                    <w:hideMark/>
+                  </w:tcPr>
+                  <w:p>
+                    <w:pPr>
+                      <w:pStyle w:val="Bibliography"/>
+                      <w:rPr>
+                        <w:noProof/>
+                      </w:rPr>
+                    </w:pPr>
+                    <w:r>
+                      <w:rPr>
+                        <w:noProof/>
+                      </w:rPr>
+                      <w:t xml:space="preserve">[6] </w:t>
+                    </w:r>
+                  </w:p>
+                </w:tc>
+                <w:tc>
+                  <w:tcPr>
+                    <w:tcW w:w="87.5%" w:type="pct"/>
+                    <w:hideMark/>
+                  </w:tcPr>
+                  <w:p>
+                    <w:pPr>
+                      <w:pStyle w:val="Bibliography"/>
+                      <w:jc w:val="start"/>
+                      <w:rPr>
+                        <w:noProof/>
+                      </w:rPr>
+                    </w:pPr>
+                    <w:r>
+                      <w:rPr>
+                        <w:noProof/>
+                      </w:rPr>
+                      <w:t>S. Bhatt, “7 Reasons to Choose AWS as Your Cloud Platform,” DZone, 31 July 2021. [Online]. Available: https://dzone.com/articles/7-reasons-to-choose-aws-as-your-cloud-platform. [Accessed 13 December 2021].</w:t>
+                    </w:r>
+                  </w:p>
+                </w:tc>
+              </w:tr>
+              <w:tr>
+                <w:trPr>
+                  <w:divId w:val="1872571231"/>
+                  <w:tblCellSpacing w:w="0.75pt" w:type="dxa"/>
+                </w:trPr>
+                <w:tc>
+                  <w:tcPr>
+                    <w:tcW w:w="10.64%" w:type="pct"/>
+                    <w:hideMark/>
+                  </w:tcPr>
+                  <w:p>
+                    <w:pPr>
+                      <w:pStyle w:val="Bibliography"/>
+                      <w:rPr>
+                        <w:noProof/>
+                      </w:rPr>
+                    </w:pPr>
+                    <w:r>
+                      <w:rPr>
+                        <w:noProof/>
+                      </w:rPr>
+                      <w:t xml:space="preserve">[7] </w:t>
+                    </w:r>
+                  </w:p>
+                </w:tc>
+                <w:tc>
+                  <w:tcPr>
+                    <w:tcW w:w="87.5%" w:type="pct"/>
+                    <w:hideMark/>
+                  </w:tcPr>
+                  <w:p>
+                    <w:pPr>
+                      <w:pStyle w:val="Bibliography"/>
+                      <w:jc w:val="start"/>
+                      <w:rPr>
+                        <w:noProof/>
+                      </w:rPr>
+                    </w:pPr>
+                    <w:r>
+                      <w:rPr>
+                        <w:noProof/>
+                      </w:rPr>
+                      <w:t>Amazon, “AWS Elastic Beanstalk,” Amazon, 13 December 2021. [Online]. Available: https://aws.amazon.com/elasticbeanstalk/. [Accessed 13 December 2021].</w:t>
+                    </w:r>
+                  </w:p>
+                </w:tc>
+              </w:tr>
+              <w:tr>
+                <w:trPr>
+                  <w:divId w:val="1872571231"/>
+                  <w:tblCellSpacing w:w="0.75pt" w:type="dxa"/>
+                </w:trPr>
+                <w:tc>
+                  <w:tcPr>
+                    <w:tcW w:w="10.64%" w:type="pct"/>
+                    <w:hideMark/>
+                  </w:tcPr>
+                  <w:p>
+                    <w:pPr>
+                      <w:pStyle w:val="Bibliography"/>
+                      <w:rPr>
+                        <w:noProof/>
+                      </w:rPr>
+                    </w:pPr>
+                    <w:r>
+                      <w:rPr>
+                        <w:noProof/>
+                      </w:rPr>
+                      <w:t xml:space="preserve">[8] </w:t>
+                    </w:r>
+                  </w:p>
+                </w:tc>
+                <w:tc>
+                  <w:tcPr>
+                    <w:tcW w:w="87.5%" w:type="pct"/>
+                    <w:hideMark/>
+                  </w:tcPr>
+                  <w:p>
+                    <w:pPr>
+                      <w:pStyle w:val="Bibliography"/>
+                      <w:jc w:val="start"/>
+                      <w:rPr>
+                        <w:noProof/>
+                      </w:rPr>
+                    </w:pPr>
+                    <w:r>
+                      <w:rPr>
+                        <w:noProof/>
+                      </w:rPr>
+                      <w:t>N. Samuel, “Amazon S3 vs DynamoDB: 5 Critical Differences,” Hevo Data, 8 November 2021. [Online]. Available: https://hevodata.com/learn/amazon-s3-vs-dynamodb/#factors. [Accessed 13 December 2021].</w:t>
+                    </w:r>
+                  </w:p>
+                </w:tc>
+              </w:tr>
+              <w:tr>
+                <w:trPr>
+                  <w:divId w:val="1872571231"/>
+                  <w:tblCellSpacing w:w="0.75pt" w:type="dxa"/>
+                </w:trPr>
+                <w:tc>
+                  <w:tcPr>
+                    <w:tcW w:w="10.64%" w:type="pct"/>
+                    <w:hideMark/>
+                  </w:tcPr>
+                  <w:p>
+                    <w:pPr>
+                      <w:pStyle w:val="Bibliography"/>
+                      <w:rPr>
+                        <w:noProof/>
+                      </w:rPr>
+                    </w:pPr>
+                    <w:r>
+                      <w:rPr>
+                        <w:noProof/>
+                      </w:rPr>
+                      <w:t xml:space="preserve">[9] </w:t>
+                    </w:r>
+                  </w:p>
+                </w:tc>
+                <w:tc>
+                  <w:tcPr>
+                    <w:tcW w:w="87.5%" w:type="pct"/>
+                    <w:hideMark/>
+                  </w:tcPr>
+                  <w:p>
+                    <w:pPr>
+                      <w:pStyle w:val="Bibliography"/>
+                      <w:jc w:val="start"/>
+                      <w:rPr>
+                        <w:noProof/>
+                      </w:rPr>
+                    </w:pPr>
+                    <w:r>
+                      <w:rPr>
+                        <w:noProof/>
+                      </w:rPr>
+                      <w:t>Amazon, “Amazon Simple Queue Service,” Amazon, 13 December 2021. [Online]. Available: https://aws.amazon.com/sqs. [Accessed 13 December 2021].</w:t>
+                    </w:r>
+                  </w:p>
+                </w:tc>
+              </w:tr>
+              <w:tr>
+                <w:trPr>
+                  <w:divId w:val="1872571231"/>
+                  <w:tblCellSpacing w:w="0.75pt" w:type="dxa"/>
+                </w:trPr>
+                <w:tc>
+                  <w:tcPr>
+                    <w:tcW w:w="10.64%" w:type="pct"/>
+                    <w:hideMark/>
+                  </w:tcPr>
+                  <w:p>
+                    <w:pPr>
+                      <w:pStyle w:val="Bibliography"/>
+                      <w:rPr>
+                        <w:noProof/>
+                      </w:rPr>
+                    </w:pPr>
+                    <w:r>
+                      <w:rPr>
+                        <w:noProof/>
+                      </w:rPr>
+                      <w:t xml:space="preserve">[10] </w:t>
+                    </w:r>
+                  </w:p>
+                </w:tc>
+                <w:tc>
+                  <w:tcPr>
+                    <w:tcW w:w="87.5%" w:type="pct"/>
+                    <w:hideMark/>
+                  </w:tcPr>
+                  <w:p>
+                    <w:pPr>
+                      <w:pStyle w:val="Bibliography"/>
+                      <w:jc w:val="start"/>
+                      <w:rPr>
+                        <w:noProof/>
+                      </w:rPr>
+                    </w:pPr>
+                    <w:r>
+                      <w:rPr>
+                        <w:noProof/>
+                      </w:rPr>
+                      <w:t>Amazon, “Amazon Simple Notification Service,” Amazon, 13 December 2021. [Online]. Available: https://aws.amazon.com/sns/. [Accessed 13 December 2021].</w:t>
+                    </w:r>
+                  </w:p>
+                </w:tc>
+              </w:tr>
+              <w:tr>
+                <w:trPr>
+                  <w:divId w:val="1872571231"/>
+                  <w:tblCellSpacing w:w="0.75pt" w:type="dxa"/>
+                </w:trPr>
+                <w:tc>
+                  <w:tcPr>
+                    <w:tcW w:w="10.64%" w:type="pct"/>
+                    <w:hideMark/>
+                  </w:tcPr>
+                  <w:p>
+                    <w:pPr>
+                      <w:pStyle w:val="Bibliography"/>
+                      <w:rPr>
+                        <w:noProof/>
+                      </w:rPr>
+                    </w:pPr>
+                    <w:r>
+                      <w:rPr>
+                        <w:noProof/>
+                      </w:rPr>
+                      <w:t xml:space="preserve">[11] </w:t>
+                    </w:r>
+                  </w:p>
+                </w:tc>
+                <w:tc>
+                  <w:tcPr>
+                    <w:tcW w:w="87.5%" w:type="pct"/>
+                    <w:hideMark/>
+                  </w:tcPr>
+                  <w:p>
+                    <w:pPr>
+                      <w:pStyle w:val="Bibliography"/>
+                      <w:jc w:val="start"/>
+                      <w:rPr>
+                        <w:noProof/>
+                      </w:rPr>
+                    </w:pPr>
+                    <w:r>
+                      <w:rPr>
+                        <w:noProof/>
+                      </w:rPr>
+                      <w:t>A. S. Gillis, “Datadog,” SearchITOperations, 13 December 2021. [Online]. Available: https://searchitoperations.techtarget.com/definition/Datadog. [Accessed 13 December 2021].</w:t>
+                    </w:r>
+                  </w:p>
+                </w:tc>
+              </w:tr>
             </w:tbl>
             <w:p>
               <w:pPr>
-                <w:divId w:val="938029032"/>
+                <w:divId w:val="1872571231"/>
                 <w:rPr>
                   <w:rFonts w:eastAsia="Times New Roman"/>
                   <w:noProof/>
@@ -2829,6 +4465,125 @@
       </w:pPr>
     </w:p>
     <w:p/>
+    <w:p/>
+    <w:p>
+      <w:r>
+        <w:br w:type="page"/>
+      </w:r>
+    </w:p>
+    <w:p>
+      <w:r>
+        <w:rPr>
+          <w:noProof/>
+        </w:rPr>
+        <w:lastRenderedPageBreak/>
+        <w:drawing>
+          <wp:inline distT="0" distB="0" distL="0" distR="0" wp14:anchorId="35C8A6B7" wp14:editId="3A415082">
+            <wp:extent cx="4914900" cy="3947160"/>
+            <wp:effectExtent l="0" t="0" r="0" b="0"/>
+            <wp:docPr id="4" name="Picture 4"/>
+            <wp:cNvGraphicFramePr>
+              <a:graphicFrameLocks xmlns:a="http://purl.oclc.org/ooxml/drawingml/main" noChangeAspect="1"/>
+            </wp:cNvGraphicFramePr>
+            <a:graphic xmlns:a="http://purl.oclc.org/ooxml/drawingml/main">
+              <a:graphicData uri="http://purl.oclc.org/ooxml/drawingml/picture">
+                <pic:pic xmlns:pic="http://purl.oclc.org/ooxml/drawingml/picture">
+                  <pic:nvPicPr>
+                    <pic:cNvPr id="0" name="Picture 3"/>
+                    <pic:cNvPicPr>
+                      <a:picLocks noChangeAspect="1" noChangeArrowheads="1"/>
+                    </pic:cNvPicPr>
+                  </pic:nvPicPr>
+                  <pic:blipFill>
+                    <a:blip r:embed="rId10">
+                      <a:extLst>
+                        <a:ext uri="{28A0092B-C50C-407E-A947-70E740481C1C}">
+                          <a14:useLocalDpi xmlns:a14="http://schemas.microsoft.com/office/drawing/2010/main" val="0"/>
+                        </a:ext>
+                      </a:extLst>
+                    </a:blip>
+                    <a:srcRect/>
+                    <a:stretch>
+                      <a:fillRect/>
+                    </a:stretch>
+                  </pic:blipFill>
+                  <pic:spPr bwMode="auto">
+                    <a:xfrm>
+                      <a:off x="0" y="0"/>
+                      <a:ext cx="4914900" cy="3947160"/>
+                    </a:xfrm>
+                    <a:prstGeom prst="rect">
+                      <a:avLst/>
+                    </a:prstGeom>
+                    <a:noFill/>
+                    <a:ln>
+                      <a:noFill/>
+                    </a:ln>
+                  </pic:spPr>
+                </pic:pic>
+              </a:graphicData>
+            </a:graphic>
+          </wp:inline>
+        </w:drawing>
+      </w:r>
+    </w:p>
+    <w:p/>
+    <w:p>
+      <w:r>
+        <w:rPr>
+          <w:noProof/>
+        </w:rPr>
+        <w:lastRenderedPageBreak/>
+        <w:drawing>
+          <wp:inline distT="0" distB="0" distL="0" distR="0" wp14:anchorId="197D553A" wp14:editId="783B483E">
+            <wp:extent cx="6416040" cy="5814060"/>
+            <wp:effectExtent l="0" t="0" r="3810" b="0"/>
+            <wp:docPr id="5" name="Picture 5" descr="Diagram&#10;&#10;Description automatically generated"/>
+            <wp:cNvGraphicFramePr>
+              <a:graphicFrameLocks xmlns:a="http://purl.oclc.org/ooxml/drawingml/main" noChangeAspect="1"/>
+            </wp:cNvGraphicFramePr>
+            <a:graphic xmlns:a="http://purl.oclc.org/ooxml/drawingml/main">
+              <a:graphicData uri="http://purl.oclc.org/ooxml/drawingml/picture">
+                <pic:pic xmlns:pic="http://purl.oclc.org/ooxml/drawingml/picture">
+                  <pic:nvPicPr>
+                    <pic:cNvPr id="5" name="Picture 5" descr="Diagram&#10;&#10;Description automatically generated"/>
+                    <pic:cNvPicPr>
+                      <a:picLocks noChangeAspect="1" noChangeArrowheads="1"/>
+                    </pic:cNvPicPr>
+                  </pic:nvPicPr>
+                  <pic:blipFill>
+                    <a:blip r:embed="rId12">
+                      <a:extLst>
+                        <a:ext uri="{28A0092B-C50C-407E-A947-70E740481C1C}">
+                          <a14:useLocalDpi xmlns:a14="http://schemas.microsoft.com/office/drawing/2010/main" val="0"/>
+                        </a:ext>
+                      </a:extLst>
+                    </a:blip>
+                    <a:srcRect/>
+                    <a:stretch>
+                      <a:fillRect/>
+                    </a:stretch>
+                  </pic:blipFill>
+                  <pic:spPr bwMode="auto">
+                    <a:xfrm>
+                      <a:off x="0" y="0"/>
+                      <a:ext cx="6416040" cy="5814060"/>
+                    </a:xfrm>
+                    <a:prstGeom prst="rect">
+                      <a:avLst/>
+                    </a:prstGeom>
+                    <a:noFill/>
+                    <a:ln>
+                      <a:noFill/>
+                    </a:ln>
+                  </pic:spPr>
+                </pic:pic>
+              </a:graphicData>
+            </a:graphic>
+          </wp:inline>
+        </w:drawing>
+      </w:r>
+    </w:p>
     <w:sectPr>
       <w:type w:val="continuous"/>
       <w:pgSz w:w="595.30pt" w:h="841.90pt" w:code="9"/>
@@ -5697,6 +7452,7 @@
   <w:style w:type="character" w:default="1" w:styleId="DefaultParagraphFont">
     <w:name w:val="Default Paragraph Font"/>
     <w:uiPriority w:val="1"/>
+    <w:semiHidden/>
     <w:unhideWhenUsed/>
   </w:style>
   <w:style w:type="table" w:default="1" w:styleId="TableNormal">
@@ -6443,11 +8199,147 @@
     <b:URL>https://docs.aws.amazon.com/AmazonS3/latest/userguide/Welcome.html#CoreConcepts</b:URL>
     <b:RefOrder>5</b:RefOrder>
   </b:Source>
+  <b:Source>
+    <b:Tag>Sha21</b:Tag>
+    <b:SourceType>InternetSite</b:SourceType>
+    <b:Guid>{3010DFCC-A4D7-47B3-AFA2-00833B9F6682}</b:Guid>
+    <b:Author>
+      <b:Author>
+        <b:NameList>
+          <b:Person>
+            <b:Last>Bhatt</b:Last>
+            <b:First>Shardul</b:First>
+          </b:Person>
+        </b:NameList>
+      </b:Author>
+    </b:Author>
+    <b:Title>7 Reasons to Choose AWS as Your Cloud Platform</b:Title>
+    <b:ProductionCompany>DZone</b:ProductionCompany>
+    <b:Year>2021</b:Year>
+    <b:Month>July</b:Month>
+    <b:Day>31</b:Day>
+    <b:YearAccessed>2021</b:YearAccessed>
+    <b:MonthAccessed>December</b:MonthAccessed>
+    <b:DayAccessed>13</b:DayAccessed>
+    <b:URL>https://dzone.com/articles/7-reasons-to-choose-aws-as-your-cloud-platform</b:URL>
+    <b:RefOrder>6</b:RefOrder>
+  </b:Source>
+  <b:Source>
+    <b:Tag>Nic21</b:Tag>
+    <b:SourceType>InternetSite</b:SourceType>
+    <b:Guid>{6EE01E9A-1538-4402-90F6-77FDF86F5E28}</b:Guid>
+    <b:Author>
+      <b:Author>
+        <b:NameList>
+          <b:Person>
+            <b:Last>Samuel</b:Last>
+            <b:First>Nicholas</b:First>
+          </b:Person>
+        </b:NameList>
+      </b:Author>
+    </b:Author>
+    <b:Title>Amazon S3 vs DynamoDB: 5 Critical Differences</b:Title>
+    <b:ProductionCompany>Hevo Data</b:ProductionCompany>
+    <b:Year>2021</b:Year>
+    <b:Month>November</b:Month>
+    <b:Day>8</b:Day>
+    <b:YearAccessed>2021</b:YearAccessed>
+    <b:MonthAccessed>December</b:MonthAccessed>
+    <b:DayAccessed>13</b:DayAccessed>
+    <b:URL>https://hevodata.com/learn/amazon-s3-vs-dynamodb/#factors</b:URL>
+    <b:RefOrder>8</b:RefOrder>
+  </b:Source>
+  <b:Source>
+    <b:Tag>Ama211</b:Tag>
+    <b:SourceType>InternetSite</b:SourceType>
+    <b:Guid>{79E2CC7E-1715-4830-ADB2-7572A3497A7C}</b:Guid>
+    <b:Author>
+      <b:Author>
+        <b:Corporate>Amazon</b:Corporate>
+      </b:Author>
+    </b:Author>
+    <b:Title>AWS Elastic Beanstalk</b:Title>
+    <b:ProductionCompany>Amazon</b:ProductionCompany>
+    <b:Year>2021</b:Year>
+    <b:Month>December</b:Month>
+    <b:Day>13</b:Day>
+    <b:YearAccessed>2021</b:YearAccessed>
+    <b:MonthAccessed>December</b:MonthAccessed>
+    <b:DayAccessed>13</b:DayAccessed>
+    <b:URL>https://aws.amazon.com/elasticbeanstalk/</b:URL>
+    <b:RefOrder>7</b:RefOrder>
+  </b:Source>
+  <b:Source>
+    <b:Tag>Ama212</b:Tag>
+    <b:SourceType>InternetSite</b:SourceType>
+    <b:Guid>{359598EA-DB63-4B65-9DF3-4901ECF0DA0C}</b:Guid>
+    <b:Author>
+      <b:Author>
+        <b:Corporate>Amazon</b:Corporate>
+      </b:Author>
+    </b:Author>
+    <b:Title>Amazon Simple Queue Service</b:Title>
+    <b:ProductionCompany>Amazon</b:ProductionCompany>
+    <b:Year>2021</b:Year>
+    <b:Month>December</b:Month>
+    <b:Day>13</b:Day>
+    <b:YearAccessed>2021</b:YearAccessed>
+    <b:MonthAccessed>December</b:MonthAccessed>
+    <b:DayAccessed>13</b:DayAccessed>
+    <b:URL>https://aws.amazon.com/sqs</b:URL>
+    <b:RefOrder>9</b:RefOrder>
+  </b:Source>
+  <b:Source>
+    <b:Tag>Ama213</b:Tag>
+    <b:SourceType>InternetSite</b:SourceType>
+    <b:Guid>{130967ED-8E89-4BFC-8751-9879B909C480}</b:Guid>
+    <b:Author>
+      <b:Author>
+        <b:Corporate>Amazon</b:Corporate>
+      </b:Author>
+    </b:Author>
+    <b:Title>Amazon Simple Notification Service</b:Title>
+    <b:ProductionCompany>Amazon</b:ProductionCompany>
+    <b:Year>2021</b:Year>
+    <b:Month>December</b:Month>
+    <b:Day>13</b:Day>
+    <b:YearAccessed>2021</b:YearAccessed>
+    <b:MonthAccessed>December</b:MonthAccessed>
+    <b:DayAccessed>13</b:DayAccessed>
+    <b:URL>https://aws.amazon.com/sns/</b:URL>
+    <b:RefOrder>10</b:RefOrder>
+  </b:Source>
+  <b:Source>
+    <b:Tag>Ale21</b:Tag>
+    <b:SourceType>InternetSite</b:SourceType>
+    <b:Guid>{4541ACC9-9697-4DBE-A0F2-75B74E1BFB23}</b:Guid>
+    <b:Author>
+      <b:Author>
+        <b:NameList>
+          <b:Person>
+            <b:Last>Gillis</b:Last>
+            <b:First>Alexander</b:First>
+            <b:Middle>S.</b:Middle>
+          </b:Person>
+        </b:NameList>
+      </b:Author>
+    </b:Author>
+    <b:Title>Datadog</b:Title>
+    <b:ProductionCompany>SearchITOperations</b:ProductionCompany>
+    <b:Year>2021</b:Year>
+    <b:Month>December</b:Month>
+    <b:Day>13</b:Day>
+    <b:YearAccessed>2021</b:YearAccessed>
+    <b:MonthAccessed>December</b:MonthAccessed>
+    <b:DayAccessed>13</b:DayAccessed>
+    <b:URL>https://searchitoperations.techtarget.com/definition/Datadog</b:URL>
+    <b:RefOrder>11</b:RefOrder>
+  </b:Source>
 </b:Sources>
 </file>
 
 <file path=customXml/itemProps1.xml><?xml version="1.0" encoding="utf-8"?>
-<ds:datastoreItem xmlns:ds="http://purl.oclc.org/ooxml/officeDocument/customXml" ds:itemID="{E5529A39-C191-4C11-8071-8895A75B9623}">
+<ds:datastoreItem xmlns:ds="http://purl.oclc.org/ooxml/officeDocument/customXml" ds:itemID="{34B5129C-5862-437B-A63C-B2A28C6BADF3}">
   <ds:schemaRefs>
     <ds:schemaRef ds:uri="http://schemas.openxmlformats.org/officeDocument/2006/bibliography"/>
   </ds:schemaRefs>

</xml_diff>

<commit_message>
Modified Report - Added some screenshots
</commit_message>
<xml_diff>
--- a/Report-jtatu-15015556.docx
+++ b/Report-jtatu-15015556.docx
@@ -1040,15 +1040,106 @@
         <w:rPr>
           <w:lang w:val="en-IE"/>
         </w:rPr>
-        <w:t xml:space="preserve"> </w:t>
-      </w:r>
-      <w:r>
-        <w:rPr>
-          <w:color w:val="FF0000"/>
-          <w:lang w:val="en-IE"/>
-        </w:rPr>
-        <w:t>{{DynamoDB}}</w:t>
-      </w:r>
+        <w:t xml:space="preserve">AWS DynamoDB </w:t>
+      </w:r>
+      <w:r>
+        <w:rPr>
+          <w:lang w:val="en-IE"/>
+        </w:rPr>
+        <w:t xml:space="preserve">has been used in thus project along with S3. AWS DynamoDB </w:t>
+      </w:r>
+      <w:r>
+        <w:rPr>
+          <w:lang w:val="en-IE"/>
+        </w:rPr>
+        <w:t xml:space="preserve">is a </w:t>
+      </w:r>
+      <w:r>
+        <w:rPr>
+          <w:lang w:val="en-IE"/>
+        </w:rPr>
+        <w:t xml:space="preserve">NoSQL </w:t>
+      </w:r>
+      <w:r>
+        <w:rPr>
+          <w:lang w:val="en-IE"/>
+        </w:rPr>
+        <w:t xml:space="preserve">database that remains consistent </w:t>
+      </w:r>
+      <w:r>
+        <w:rPr>
+          <w:lang w:val="en-IE"/>
+        </w:rPr>
+        <w:t>even when the database becomes larger or smaller</w:t>
+      </w:r>
+      <w:r>
+        <w:rPr>
+          <w:lang w:val="en-IE"/>
+        </w:rPr>
+        <w:t xml:space="preserve">. </w:t>
+      </w:r>
+      <w:r>
+        <w:rPr>
+          <w:lang w:val="en-IE"/>
+        </w:rPr>
+        <w:t>DynamoDB can also handle vast amounts of semi-structured data while adhering to rigorous latency constraints.</w:t>
+      </w:r>
+      <w:sdt>
+        <w:sdtPr>
+          <w:rPr>
+            <w:lang w:val="en-IE"/>
+          </w:rPr>
+          <w:id w:val="1579707061"/>
+          <w:citation/>
+        </w:sdtPr>
+        <w:sdtEndPr/>
+        <w:sdtContent>
+          <w:r>
+            <w:rPr>
+              <w:lang w:val="en-IE"/>
+            </w:rPr>
+            <w:fldChar w:fldCharType="begin"/>
+          </w:r>
+          <w:r>
+            <w:rPr>
+              <w:lang w:val="en-IE"/>
+            </w:rPr>
+            <w:instrText xml:space="preserve"> CITATION Dyn18 \l</w:instrText>
+          </w:r>
+          <w:r>
+            <w:rPr>
+              <w:lang w:val="en-IE"/>
+            </w:rPr>
+            <w:instrText xml:space="preserve"> en-IE </w:instrText>
+          </w:r>
+          <w:r>
+            <w:rPr>
+              <w:lang w:val="en-IE"/>
+            </w:rPr>
+            <w:fldChar w:fldCharType="separate"/>
+          </w:r>
+          <w:r>
+            <w:rPr>
+              <w:noProof/>
+              <w:lang w:val="en-IE"/>
+            </w:rPr>
+            <w:t xml:space="preserve"> </w:t>
+          </w:r>
+          <w:r>
+            <w:rPr>
+              <w:noProof/>
+              <w:lang w:val="en-IE"/>
+            </w:rPr>
+            <w:t>[6]</w:t>
+          </w:r>
+          <w:r>
+            <w:rPr>
+              <w:lang w:val="en-IE"/>
+            </w:rPr>
+            <w:fldChar w:fldCharType="end"/>
+          </w:r>
+        </w:sdtContent>
+      </w:sdt>
     </w:p>
     <w:p>
       <w:pPr>
@@ -1057,22 +1148,12 @@
           <w:lang w:val="en-IE"/>
         </w:rPr>
       </w:pPr>
-    </w:p>
-    <w:p>
-      <w:pPr>
-        <w:pStyle w:val="BodyText"/>
-        <w:rPr>
-          <w:lang w:val="en-IE"/>
-        </w:rPr>
-      </w:pPr>
-    </w:p>
-    <w:p>
-      <w:pPr>
-        <w:pStyle w:val="BodyText"/>
-        <w:rPr>
-          <w:lang w:val="en-IE"/>
-        </w:rPr>
-      </w:pPr>
+      <w:r>
+        <w:rPr>
+          <w:lang w:val="en-IE"/>
+        </w:rPr>
+        <w:t>These are the main aspects of this project in relation to storage. Further information on cloud services used in this project are in the Cloud-based Services section.</w:t>
+      </w:r>
     </w:p>
     <w:p>
       <w:pPr>
@@ -1474,6 +1555,7 @@
           <w:b/>
           <w:bCs/>
         </w:rPr>
+        <w:lastRenderedPageBreak/>
         <w:t>Activation</w:t>
       </w:r>
     </w:p>
@@ -1525,7 +1607,6 @@
         <w:jc w:val="start"/>
       </w:pPr>
       <w:r>
-        <w:lastRenderedPageBreak/>
         <w:t xml:space="preserve">The user opens the </w:t>
       </w:r>
       <w:r>
@@ -2587,7 +2668,19 @@
         <w:rPr>
           <w:lang w:val="en-IE"/>
         </w:rPr>
-        <w:t xml:space="preserve">AWS was chosen instead of other cloud platforms is because of AWS’s locations. </w:t>
+        <w:t>AWS was chosen instead of other cloud platforms is because of AWS’s locations</w:t>
+      </w:r>
+      <w:r>
+        <w:rPr>
+          <w:lang w:val="en-IE"/>
+        </w:rPr>
+        <w:t xml:space="preserve"> among other reasons</w:t>
+      </w:r>
+      <w:r>
+        <w:rPr>
+          <w:lang w:val="en-IE"/>
+        </w:rPr>
+        <w:t xml:space="preserve">. </w:t>
       </w:r>
       <w:r>
         <w:rPr>
@@ -2633,6 +2726,7 @@
           <w:id w:val="-851106149"/>
           <w:citation/>
         </w:sdtPr>
+        <w:sdtEndPr/>
         <w:sdtContent>
           <w:r>
             <w:rPr>
@@ -2670,7 +2764,7 @@
               <w:noProof/>
               <w:lang w:val="en-IE"/>
             </w:rPr>
-            <w:t>[6]</w:t>
+            <w:t>[7]</w:t>
           </w:r>
           <w:r>
             <w:rPr>
@@ -2780,6 +2874,7 @@
           <w:id w:val="-193310722"/>
           <w:citation/>
         </w:sdtPr>
+        <w:sdtEndPr/>
         <w:sdtContent>
           <w:r>
             <w:rPr>
@@ -2817,7 +2912,7 @@
               <w:noProof/>
               <w:lang w:val="en-IE"/>
             </w:rPr>
-            <w:t>[7]</w:t>
+            <w:t>[8]</w:t>
           </w:r>
           <w:r>
             <w:rPr>
@@ -2843,13 +2938,8 @@
         <w:rPr>
           <w:lang w:val="en-IE"/>
         </w:rPr>
-        <w:t xml:space="preserve">was completed. Creating the DynamoDB and </w:t>
-      </w:r>
-      <w:r>
-        <w:rPr>
-          <w:lang w:val="en-IE"/>
-        </w:rPr>
-        <w:t xml:space="preserve">AWS </w:t>
+        <w:lastRenderedPageBreak/>
+        <w:t xml:space="preserve">was completed. Creating the DynamoDB and AWS </w:t>
       </w:r>
       <w:r>
         <w:rPr>
@@ -2861,13 +2951,7 @@
         <w:rPr>
           <w:lang w:val="en-IE"/>
         </w:rPr>
-        <w:t xml:space="preserve"> (S3)</w:t>
-      </w:r>
-      <w:r>
-        <w:rPr>
-          <w:lang w:val="en-IE"/>
-        </w:rPr>
-        <w:t xml:space="preserve"> databases also were completed in Cloud9. </w:t>
+        <w:t xml:space="preserve"> (S3) databases also were completed in Cloud9. </w:t>
       </w:r>
     </w:p>
     <w:p>
@@ -2919,7 +3003,6 @@
         <w:rPr>
           <w:lang w:val="en-IE"/>
         </w:rPr>
-        <w:lastRenderedPageBreak/>
         <w:t>Datadog has been used to monit</w:t>
       </w:r>
       <w:r>
@@ -3212,6 +3295,7 @@
           <w:id w:val="-1169100639"/>
           <w:citation/>
         </w:sdtPr>
+        <w:sdtEndPr/>
         <w:sdtContent>
           <w:r>
             <w:rPr>
@@ -3249,7 +3333,7 @@
               <w:noProof/>
               <w:lang w:val="en-IE"/>
             </w:rPr>
-            <w:t>[8]</w:t>
+            <w:t>[9]</w:t>
           </w:r>
           <w:r>
             <w:rPr>
@@ -3321,6 +3405,7 @@
           <w:id w:val="252252311"/>
           <w:citation/>
         </w:sdtPr>
+        <w:sdtEndPr/>
         <w:sdtContent>
           <w:r>
             <w:rPr>
@@ -3358,7 +3443,7 @@
               <w:noProof/>
               <w:lang w:val="en-IE"/>
             </w:rPr>
-            <w:t>[8]</w:t>
+            <w:t>[9]</w:t>
           </w:r>
           <w:r>
             <w:rPr>
@@ -3414,6 +3499,7 @@
           <w:id w:val="-1477902263"/>
           <w:citation/>
         </w:sdtPr>
+        <w:sdtEndPr/>
         <w:sdtContent>
           <w:r>
             <w:rPr>
@@ -3451,7 +3537,7 @@
               <w:noProof/>
               <w:lang w:val="en-IE"/>
             </w:rPr>
-            <w:t>[9]</w:t>
+            <w:t>[10]</w:t>
           </w:r>
           <w:r>
             <w:rPr>
@@ -3495,6 +3581,7 @@
           <w:id w:val="1557048851"/>
           <w:citation/>
         </w:sdtPr>
+        <w:sdtEndPr/>
         <w:sdtContent>
           <w:r>
             <w:rPr>
@@ -3532,7 +3619,7 @@
               <w:noProof/>
               <w:lang w:val="en-IE"/>
             </w:rPr>
-            <w:t>[10]</w:t>
+            <w:t>[11]</w:t>
           </w:r>
           <w:r>
             <w:rPr>
@@ -3612,6 +3699,7 @@
           <w:id w:val="1486351073"/>
           <w:citation/>
         </w:sdtPr>
+        <w:sdtEndPr/>
         <w:sdtContent>
           <w:r>
             <w:rPr>
@@ -3649,7 +3737,7 @@
               <w:noProof/>
               <w:lang w:val="en-IE"/>
             </w:rPr>
-            <w:t>[11]</w:t>
+            <w:t>[12]</w:t>
           </w:r>
           <w:r>
             <w:rPr>
@@ -3770,7 +3858,13 @@
         <w:rPr>
           <w:lang w:val="en-IE"/>
         </w:rPr>
-        <w:t xml:space="preserve"> the contents and import your prepared text file. You are now ready to style your paper; use the scroll down window on the left of the MS Word Formatting toolbar.</w:t>
+        <w:t xml:space="preserve"> the contents and import your prepared text file. You are now ready to style your paper; use </w:t>
+      </w:r>
+      <w:r>
+        <w:rPr>
+          <w:lang w:val="en-IE"/>
+        </w:rPr>
+        <w:t>the scroll down window on the left of the MS Word Formatting toolbar.</w:t>
       </w:r>
     </w:p>
     <w:p>
@@ -3889,17 +3983,17 @@
                 <w:tblLook w:firstRow="1" w:lastRow="0" w:firstColumn="1" w:lastColumn="0" w:noHBand="0" w:noVBand="1"/>
               </w:tblPr>
               <w:tblGrid>
-                <w:gridCol w:w="563"/>
-                <w:gridCol w:w="4303"/>
+                <w:gridCol w:w="537"/>
+                <w:gridCol w:w="4329"/>
               </w:tblGrid>
               <w:tr>
                 <w:trPr>
-                  <w:divId w:val="1872571231"/>
+                  <w:divId w:val="809975244"/>
                   <w:tblCellSpacing w:w="0.75pt" w:type="dxa"/>
                 </w:trPr>
                 <w:tc>
                   <w:tcPr>
-                    <w:tcW w:w="10.64%" w:type="pct"/>
+                    <w:tcW w:w="10.0%" w:type="pct"/>
                     <w:hideMark/>
                   </w:tcPr>
                   <w:p>
@@ -3921,7 +4015,7 @@
                 </w:tc>
                 <w:tc>
                   <w:tcPr>
-                    <w:tcW w:w="87.5%" w:type="pct"/>
+                    <w:tcW w:w="87.0%" w:type="pct"/>
                     <w:hideMark/>
                   </w:tcPr>
                   <w:p>
@@ -3943,12 +4037,12 @@
               </w:tr>
               <w:tr>
                 <w:trPr>
-                  <w:divId w:val="1872571231"/>
+                  <w:divId w:val="809975244"/>
                   <w:tblCellSpacing w:w="0.75pt" w:type="dxa"/>
                 </w:trPr>
                 <w:tc>
                   <w:tcPr>
-                    <w:tcW w:w="10.64%" w:type="pct"/>
+                    <w:tcW w:w="10.0%" w:type="pct"/>
                     <w:hideMark/>
                   </w:tcPr>
                   <w:p>
@@ -3968,7 +4062,7 @@
                 </w:tc>
                 <w:tc>
                   <w:tcPr>
-                    <w:tcW w:w="87.5%" w:type="pct"/>
+                    <w:tcW w:w="87.0%" w:type="pct"/>
                     <w:hideMark/>
                   </w:tcPr>
                   <w:p>
@@ -3990,12 +4084,12 @@
               </w:tr>
               <w:tr>
                 <w:trPr>
-                  <w:divId w:val="1872571231"/>
+                  <w:divId w:val="809975244"/>
                   <w:tblCellSpacing w:w="0.75pt" w:type="dxa"/>
                 </w:trPr>
                 <w:tc>
                   <w:tcPr>
-                    <w:tcW w:w="10.64%" w:type="pct"/>
+                    <w:tcW w:w="10.0%" w:type="pct"/>
                     <w:hideMark/>
                   </w:tcPr>
                   <w:p>
@@ -4015,7 +4109,7 @@
                 </w:tc>
                 <w:tc>
                   <w:tcPr>
-                    <w:tcW w:w="87.5%" w:type="pct"/>
+                    <w:tcW w:w="87.0%" w:type="pct"/>
                     <w:hideMark/>
                   </w:tcPr>
                   <w:p>
@@ -4037,12 +4131,12 @@
               </w:tr>
               <w:tr>
                 <w:trPr>
-                  <w:divId w:val="1872571231"/>
+                  <w:divId w:val="809975244"/>
                   <w:tblCellSpacing w:w="0.75pt" w:type="dxa"/>
                 </w:trPr>
                 <w:tc>
                   <w:tcPr>
-                    <w:tcW w:w="10.64%" w:type="pct"/>
+                    <w:tcW w:w="10.0%" w:type="pct"/>
                     <w:hideMark/>
                   </w:tcPr>
                   <w:p>
@@ -4062,7 +4156,7 @@
                 </w:tc>
                 <w:tc>
                   <w:tcPr>
-                    <w:tcW w:w="87.5%" w:type="pct"/>
+                    <w:tcW w:w="87.0%" w:type="pct"/>
                     <w:hideMark/>
                   </w:tcPr>
                   <w:p>
@@ -4084,12 +4178,12 @@
               </w:tr>
               <w:tr>
                 <w:trPr>
-                  <w:divId w:val="1872571231"/>
+                  <w:divId w:val="809975244"/>
                   <w:tblCellSpacing w:w="0.75pt" w:type="dxa"/>
                 </w:trPr>
                 <w:tc>
                   <w:tcPr>
-                    <w:tcW w:w="10.64%" w:type="pct"/>
+                    <w:tcW w:w="10.0%" w:type="pct"/>
                     <w:hideMark/>
                   </w:tcPr>
                   <w:p>
@@ -4109,7 +4203,7 @@
                 </w:tc>
                 <w:tc>
                   <w:tcPr>
-                    <w:tcW w:w="87.5%" w:type="pct"/>
+                    <w:tcW w:w="87.0%" w:type="pct"/>
                     <w:hideMark/>
                   </w:tcPr>
                   <w:p>
@@ -4131,12 +4225,12 @@
               </w:tr>
               <w:tr>
                 <w:trPr>
-                  <w:divId w:val="1872571231"/>
+                  <w:divId w:val="809975244"/>
                   <w:tblCellSpacing w:w="0.75pt" w:type="dxa"/>
                 </w:trPr>
                 <w:tc>
                   <w:tcPr>
-                    <w:tcW w:w="10.64%" w:type="pct"/>
+                    <w:tcW w:w="10.0%" w:type="pct"/>
                     <w:hideMark/>
                   </w:tcPr>
                   <w:p>
@@ -4156,7 +4250,54 @@
                 </w:tc>
                 <w:tc>
                   <w:tcPr>
-                    <w:tcW w:w="87.5%" w:type="pct"/>
+                    <w:tcW w:w="87.0%" w:type="pct"/>
+                    <w:hideMark/>
+                  </w:tcPr>
+                  <w:p>
+                    <w:pPr>
+                      <w:pStyle w:val="Bibliography"/>
+                      <w:jc w:val="start"/>
+                      <w:rPr>
+                        <w:noProof/>
+                      </w:rPr>
+                    </w:pPr>
+                    <w:r>
+                      <w:rPr>
+                        <w:noProof/>
+                      </w:rPr>
+                      <w:t>DynamoDB Guide, “What is DynamoDB?,” DynamoDB Guide, 15 December 2018. [Online]. Available: https://www.dynamodbguide.com/what-is-dynamo-db/. [Accessed 15 December 2021].</w:t>
+                    </w:r>
+                  </w:p>
+                </w:tc>
+              </w:tr>
+              <w:tr>
+                <w:trPr>
+                  <w:divId w:val="809975244"/>
+                  <w:tblCellSpacing w:w="0.75pt" w:type="dxa"/>
+                </w:trPr>
+                <w:tc>
+                  <w:tcPr>
+                    <w:tcW w:w="10.0%" w:type="pct"/>
+                    <w:hideMark/>
+                  </w:tcPr>
+                  <w:p>
+                    <w:pPr>
+                      <w:pStyle w:val="Bibliography"/>
+                      <w:rPr>
+                        <w:noProof/>
+                      </w:rPr>
+                    </w:pPr>
+                    <w:r>
+                      <w:rPr>
+                        <w:noProof/>
+                      </w:rPr>
+                      <w:t xml:space="preserve">[7] </w:t>
+                    </w:r>
+                  </w:p>
+                </w:tc>
+                <w:tc>
+                  <w:tcPr>
+                    <w:tcW w:w="87.0%" w:type="pct"/>
                     <w:hideMark/>
                   </w:tcPr>
                   <w:p>
@@ -4178,12 +4319,12 @@
               </w:tr>
               <w:tr>
                 <w:trPr>
-                  <w:divId w:val="1872571231"/>
+                  <w:divId w:val="809975244"/>
                   <w:tblCellSpacing w:w="0.75pt" w:type="dxa"/>
                 </w:trPr>
                 <w:tc>
                   <w:tcPr>
-                    <w:tcW w:w="10.64%" w:type="pct"/>
+                    <w:tcW w:w="10.0%" w:type="pct"/>
                     <w:hideMark/>
                   </w:tcPr>
                   <w:p>
@@ -4197,13 +4338,13 @@
                       <w:rPr>
                         <w:noProof/>
                       </w:rPr>
-                      <w:t xml:space="preserve">[7] </w:t>
+                      <w:t xml:space="preserve">[8] </w:t>
                     </w:r>
                   </w:p>
                 </w:tc>
                 <w:tc>
                   <w:tcPr>
-                    <w:tcW w:w="87.5%" w:type="pct"/>
+                    <w:tcW w:w="87.0%" w:type="pct"/>
                     <w:hideMark/>
                   </w:tcPr>
                   <w:p>
@@ -4225,12 +4366,12 @@
               </w:tr>
               <w:tr>
                 <w:trPr>
-                  <w:divId w:val="1872571231"/>
+                  <w:divId w:val="809975244"/>
                   <w:tblCellSpacing w:w="0.75pt" w:type="dxa"/>
                 </w:trPr>
                 <w:tc>
                   <w:tcPr>
-                    <w:tcW w:w="10.64%" w:type="pct"/>
+                    <w:tcW w:w="10.0%" w:type="pct"/>
                     <w:hideMark/>
                   </w:tcPr>
                   <w:p>
@@ -4244,13 +4385,13 @@
                       <w:rPr>
                         <w:noProof/>
                       </w:rPr>
-                      <w:t xml:space="preserve">[8] </w:t>
+                      <w:t xml:space="preserve">[9] </w:t>
                     </w:r>
                   </w:p>
                 </w:tc>
                 <w:tc>
                   <w:tcPr>
-                    <w:tcW w:w="87.5%" w:type="pct"/>
+                    <w:tcW w:w="87.0%" w:type="pct"/>
                     <w:hideMark/>
                   </w:tcPr>
                   <w:p>
@@ -4272,59 +4413,12 @@
               </w:tr>
               <w:tr>
                 <w:trPr>
-                  <w:divId w:val="1872571231"/>
+                  <w:divId w:val="809975244"/>
                   <w:tblCellSpacing w:w="0.75pt" w:type="dxa"/>
                 </w:trPr>
                 <w:tc>
                   <w:tcPr>
-                    <w:tcW w:w="10.64%" w:type="pct"/>
-                    <w:hideMark/>
-                  </w:tcPr>
-                  <w:p>
-                    <w:pPr>
-                      <w:pStyle w:val="Bibliography"/>
-                      <w:rPr>
-                        <w:noProof/>
-                      </w:rPr>
-                    </w:pPr>
-                    <w:r>
-                      <w:rPr>
-                        <w:noProof/>
-                      </w:rPr>
-                      <w:t xml:space="preserve">[9] </w:t>
-                    </w:r>
-                  </w:p>
-                </w:tc>
-                <w:tc>
-                  <w:tcPr>
-                    <w:tcW w:w="87.5%" w:type="pct"/>
-                    <w:hideMark/>
-                  </w:tcPr>
-                  <w:p>
-                    <w:pPr>
-                      <w:pStyle w:val="Bibliography"/>
-                      <w:jc w:val="start"/>
-                      <w:rPr>
-                        <w:noProof/>
-                      </w:rPr>
-                    </w:pPr>
-                    <w:r>
-                      <w:rPr>
-                        <w:noProof/>
-                      </w:rPr>
-                      <w:t>Amazon, “Amazon Simple Queue Service,” Amazon, 13 December 2021. [Online]. Available: https://aws.amazon.com/sqs. [Accessed 13 December 2021].</w:t>
-                    </w:r>
-                  </w:p>
-                </w:tc>
-              </w:tr>
-              <w:tr>
-                <w:trPr>
-                  <w:divId w:val="1872571231"/>
-                  <w:tblCellSpacing w:w="0.75pt" w:type="dxa"/>
-                </w:trPr>
-                <w:tc>
-                  <w:tcPr>
-                    <w:tcW w:w="10.64%" w:type="pct"/>
+                    <w:tcW w:w="10.0%" w:type="pct"/>
                     <w:hideMark/>
                   </w:tcPr>
                   <w:p>
@@ -4344,7 +4438,62 @@
                 </w:tc>
                 <w:tc>
                   <w:tcPr>
-                    <w:tcW w:w="87.5%" w:type="pct"/>
+                    <w:tcW w:w="87.0%" w:type="pct"/>
+                    <w:hideMark/>
+                  </w:tcPr>
+                  <w:p>
+                    <w:pPr>
+                      <w:pStyle w:val="Bibliography"/>
+                      <w:jc w:val="start"/>
+                      <w:rPr>
+                        <w:noProof/>
+                      </w:rPr>
+                    </w:pPr>
+                    <w:r>
+                      <w:rPr>
+                        <w:noProof/>
+                      </w:rPr>
+                      <w:t xml:space="preserve">Amazon, “Amazon Simple Queue Service,” Amazon, 13 December 2021. [Online]. Available: </w:t>
+                    </w:r>
+                    <w:r>
+                      <w:rPr>
+                        <w:noProof/>
+                      </w:rPr>
+                      <w:lastRenderedPageBreak/>
+                      <w:t>https://aws.amazon.com/sqs. [Accessed 13 December 2021].</w:t>
+                    </w:r>
+                  </w:p>
+                </w:tc>
+              </w:tr>
+              <w:tr>
+                <w:trPr>
+                  <w:divId w:val="809975244"/>
+                  <w:tblCellSpacing w:w="0.75pt" w:type="dxa"/>
+                </w:trPr>
+                <w:tc>
+                  <w:tcPr>
+                    <w:tcW w:w="10.0%" w:type="pct"/>
+                    <w:hideMark/>
+                  </w:tcPr>
+                  <w:p>
+                    <w:pPr>
+                      <w:pStyle w:val="Bibliography"/>
+                      <w:rPr>
+                        <w:noProof/>
+                      </w:rPr>
+                    </w:pPr>
+                    <w:r>
+                      <w:rPr>
+                        <w:noProof/>
+                      </w:rPr>
+                      <w:lastRenderedPageBreak/>
+                      <w:t xml:space="preserve">[11] </w:t>
+                    </w:r>
+                  </w:p>
+                </w:tc>
+                <w:tc>
+                  <w:tcPr>
+                    <w:tcW w:w="87.0%" w:type="pct"/>
                     <w:hideMark/>
                   </w:tcPr>
                   <w:p>
@@ -4366,12 +4515,12 @@
               </w:tr>
               <w:tr>
                 <w:trPr>
-                  <w:divId w:val="1872571231"/>
+                  <w:divId w:val="809975244"/>
                   <w:tblCellSpacing w:w="0.75pt" w:type="dxa"/>
                 </w:trPr>
                 <w:tc>
                   <w:tcPr>
-                    <w:tcW w:w="10.64%" w:type="pct"/>
+                    <w:tcW w:w="10.0%" w:type="pct"/>
                     <w:hideMark/>
                   </w:tcPr>
                   <w:p>
@@ -4385,13 +4534,13 @@
                       <w:rPr>
                         <w:noProof/>
                       </w:rPr>
-                      <w:t xml:space="preserve">[11] </w:t>
+                      <w:t xml:space="preserve">[12] </w:t>
                     </w:r>
                   </w:p>
                 </w:tc>
                 <w:tc>
                   <w:tcPr>
-                    <w:tcW w:w="87.5%" w:type="pct"/>
+                    <w:tcW w:w="87.0%" w:type="pct"/>
                     <w:hideMark/>
                   </w:tcPr>
                   <w:p>
@@ -4414,7 +4563,7 @@
             </w:tbl>
             <w:p>
               <w:pPr>
-                <w:divId w:val="1872571231"/>
+                <w:divId w:val="809975244"/>
                 <w:rPr>
                   <w:rFonts w:eastAsia="Times New Roman"/>
                   <w:noProof/>
@@ -4472,11 +4621,19 @@
       </w:r>
     </w:p>
     <w:p>
+      <w:pPr>
+        <w:pStyle w:val="Heading1"/>
+      </w:pPr>
+      <w:r>
+        <w:lastRenderedPageBreak/>
+        <w:t>Appendix</w:t>
+      </w:r>
+    </w:p>
+    <w:p>
       <w:r>
         <w:rPr>
           <w:noProof/>
         </w:rPr>
-        <w:lastRenderedPageBreak/>
         <w:drawing>
           <wp:inline distT="0" distB="0" distL="0" distR="0" wp14:anchorId="35C8A6B7" wp14:editId="3A415082">
             <wp:extent cx="4914900" cy="3947160"/>
@@ -4528,6 +4685,18 @@
       </w:r>
     </w:p>
     <w:p/>
+    <w:p>
+      <w:r>
+        <w:t>This is an image of the Use Case and how a user interacts with the System.</w:t>
+      </w:r>
+    </w:p>
+    <w:p>
+      <w:pPr>
+        <w:rPr>
+          <w:noProof/>
+        </w:rPr>
+      </w:pPr>
+    </w:p>
     <w:p>
       <w:r>
         <w:rPr>
@@ -4582,6 +4751,181 @@
             </a:graphic>
           </wp:inline>
         </w:drawing>
+      </w:r>
+    </w:p>
+    <w:p/>
+    <w:p>
+      <w:r>
+        <w:t xml:space="preserve">System Architecture design. </w:t>
+      </w:r>
+    </w:p>
+    <w:p>
+      <w:r>
+        <w:rPr>
+          <w:noProof/>
+        </w:rPr>
+        <w:lastRenderedPageBreak/>
+        <w:drawing>
+          <wp:inline distT="0" distB="0" distL="0" distR="0" wp14:anchorId="1F4166B4" wp14:editId="4401AB39">
+            <wp:extent cx="6426200" cy="3615055"/>
+            <wp:effectExtent l="0" t="0" r="0" b="4445"/>
+            <wp:docPr id="2" name="Picture 2" descr="A screenshot of a computer&#10;&#10;Description automatically generated"/>
+            <wp:cNvGraphicFramePr>
+              <a:graphicFrameLocks xmlns:a="http://purl.oclc.org/ooxml/drawingml/main" noChangeAspect="1"/>
+            </wp:cNvGraphicFramePr>
+            <a:graphic xmlns:a="http://purl.oclc.org/ooxml/drawingml/main">
+              <a:graphicData uri="http://purl.oclc.org/ooxml/drawingml/picture">
+                <pic:pic xmlns:pic="http://purl.oclc.org/ooxml/drawingml/picture">
+                  <pic:nvPicPr>
+                    <pic:cNvPr id="2" name="Picture 2" descr="A screenshot of a computer&#10;&#10;Description automatically generated"/>
+                    <pic:cNvPicPr/>
+                  </pic:nvPicPr>
+                  <pic:blipFill>
+                    <a:blip r:embed="rId13"/>
+                    <a:stretch>
+                      <a:fillRect/>
+                    </a:stretch>
+                  </pic:blipFill>
+                  <pic:spPr>
+                    <a:xfrm>
+                      <a:off x="0" y="0"/>
+                      <a:ext cx="6426200" cy="3615055"/>
+                    </a:xfrm>
+                    <a:prstGeom prst="rect">
+                      <a:avLst/>
+                    </a:prstGeom>
+                  </pic:spPr>
+                </pic:pic>
+              </a:graphicData>
+            </a:graphic>
+          </wp:inline>
+        </w:drawing>
+      </w:r>
+    </w:p>
+    <w:p>
+      <w:r>
+        <w:t xml:space="preserve">Code showing the </w:t>
+      </w:r>
+      <w:r>
+        <w:t>creation of the S3 Bucket and running the server in AWS Cloud9</w:t>
+      </w:r>
+    </w:p>
+    <w:p/>
+    <w:p>
+      <w:r>
+        <w:rPr>
+          <w:noProof/>
+        </w:rPr>
+        <w:drawing>
+          <wp:inline distT="0" distB="0" distL="0" distR="0" wp14:anchorId="476A9D9F" wp14:editId="2AF72B99">
+            <wp:extent cx="6426200" cy="3615055"/>
+            <wp:effectExtent l="0" t="0" r="0" b="4445"/>
+            <wp:docPr id="6" name="Picture 6" descr="Graphical user interface, text&#10;&#10;Description automatically generated"/>
+            <wp:cNvGraphicFramePr>
+              <a:graphicFrameLocks xmlns:a="http://purl.oclc.org/ooxml/drawingml/main" noChangeAspect="1"/>
+            </wp:cNvGraphicFramePr>
+            <a:graphic xmlns:a="http://purl.oclc.org/ooxml/drawingml/main">
+              <a:graphicData uri="http://purl.oclc.org/ooxml/drawingml/picture">
+                <pic:pic xmlns:pic="http://purl.oclc.org/ooxml/drawingml/picture">
+                  <pic:nvPicPr>
+                    <pic:cNvPr id="6" name="Picture 6" descr="Graphical user interface, text&#10;&#10;Description automatically generated"/>
+                    <pic:cNvPicPr/>
+                  </pic:nvPicPr>
+                  <pic:blipFill>
+                    <a:blip r:embed="rId14"/>
+                    <a:stretch>
+                      <a:fillRect/>
+                    </a:stretch>
+                  </pic:blipFill>
+                  <pic:spPr>
+                    <a:xfrm>
+                      <a:off x="0" y="0"/>
+                      <a:ext cx="6426200" cy="3615055"/>
+                    </a:xfrm>
+                    <a:prstGeom prst="rect">
+                      <a:avLst/>
+                    </a:prstGeom>
+                  </pic:spPr>
+                </pic:pic>
+              </a:graphicData>
+            </a:graphic>
+          </wp:inline>
+        </w:drawing>
+      </w:r>
+    </w:p>
+    <w:p>
+      <w:r>
+        <w:t>Setting up</w:t>
+      </w:r>
+      <w:r>
+        <w:t xml:space="preserve"> and checking</w:t>
+      </w:r>
+      <w:r>
+        <w:t xml:space="preserve"> app routes</w:t>
+      </w:r>
+      <w:r>
+        <w:t xml:space="preserve"> </w:t>
+      </w:r>
+      <w:r>
+        <w:t xml:space="preserve">(pages) </w:t>
+      </w:r>
+      <w:r>
+        <w:t>are working</w:t>
+      </w:r>
+      <w:r>
+        <w:t xml:space="preserve"> in the webapp.</w:t>
+      </w:r>
+    </w:p>
+    <w:p/>
+    <w:p>
+      <w:r>
+        <w:rPr>
+          <w:noProof/>
+        </w:rPr>
+        <w:lastRenderedPageBreak/>
+        <w:drawing>
+          <wp:inline distT="0" distB="0" distL="0" distR="0" wp14:anchorId="2E1574E8" wp14:editId="000293C0">
+            <wp:extent cx="6426200" cy="3615055"/>
+            <wp:effectExtent l="0" t="0" r="0" b="4445"/>
+            <wp:docPr id="7" name="Picture 7" descr="A screenshot of a computer&#10;&#10;Description automatically generated with medium confidence"/>
+            <wp:cNvGraphicFramePr>
+              <a:graphicFrameLocks xmlns:a="http://purl.oclc.org/ooxml/drawingml/main" noChangeAspect="1"/>
+            </wp:cNvGraphicFramePr>
+            <a:graphic xmlns:a="http://purl.oclc.org/ooxml/drawingml/main">
+              <a:graphicData uri="http://purl.oclc.org/ooxml/drawingml/picture">
+                <pic:pic xmlns:pic="http://purl.oclc.org/ooxml/drawingml/picture">
+                  <pic:nvPicPr>
+                    <pic:cNvPr id="7" name="Picture 7" descr="A screenshot of a computer&#10;&#10;Description automatically generated with medium confidence"/>
+                    <pic:cNvPicPr/>
+                  </pic:nvPicPr>
+                  <pic:blipFill>
+                    <a:blip r:embed="rId15"/>
+                    <a:stretch>
+                      <a:fillRect/>
+                    </a:stretch>
+                  </pic:blipFill>
+                  <pic:spPr>
+                    <a:xfrm>
+                      <a:off x="0" y="0"/>
+                      <a:ext cx="6426200" cy="3615055"/>
+                    </a:xfrm>
+                    <a:prstGeom prst="rect">
+                      <a:avLst/>
+                    </a:prstGeom>
+                  </pic:spPr>
+                </pic:pic>
+              </a:graphicData>
+            </a:graphic>
+          </wp:inline>
+        </w:drawing>
+      </w:r>
+    </w:p>
+    <w:p>
+      <w:r>
+        <w:t xml:space="preserve">Setting up AWS DynamoDB and testing with </w:t>
+      </w:r>
+      <w:r>
+        <w:t>a batch-write file that adds 3 entries.</w:t>
       </w:r>
     </w:p>
     <w:sectPr>
@@ -8222,7 +8566,7 @@
     <b:MonthAccessed>December</b:MonthAccessed>
     <b:DayAccessed>13</b:DayAccessed>
     <b:URL>https://dzone.com/articles/7-reasons-to-choose-aws-as-your-cloud-platform</b:URL>
-    <b:RefOrder>6</b:RefOrder>
+    <b:RefOrder>7</b:RefOrder>
   </b:Source>
   <b:Source>
     <b:Tag>Nic21</b:Tag>
@@ -8247,7 +8591,7 @@
     <b:MonthAccessed>December</b:MonthAccessed>
     <b:DayAccessed>13</b:DayAccessed>
     <b:URL>https://hevodata.com/learn/amazon-s3-vs-dynamodb/#factors</b:URL>
-    <b:RefOrder>8</b:RefOrder>
+    <b:RefOrder>9</b:RefOrder>
   </b:Source>
   <b:Source>
     <b:Tag>Ama211</b:Tag>
@@ -8267,7 +8611,7 @@
     <b:MonthAccessed>December</b:MonthAccessed>
     <b:DayAccessed>13</b:DayAccessed>
     <b:URL>https://aws.amazon.com/elasticbeanstalk/</b:URL>
-    <b:RefOrder>7</b:RefOrder>
+    <b:RefOrder>8</b:RefOrder>
   </b:Source>
   <b:Source>
     <b:Tag>Ama212</b:Tag>
@@ -8287,7 +8631,7 @@
     <b:MonthAccessed>December</b:MonthAccessed>
     <b:DayAccessed>13</b:DayAccessed>
     <b:URL>https://aws.amazon.com/sqs</b:URL>
-    <b:RefOrder>9</b:RefOrder>
+    <b:RefOrder>10</b:RefOrder>
   </b:Source>
   <b:Source>
     <b:Tag>Ama213</b:Tag>
@@ -8307,7 +8651,7 @@
     <b:MonthAccessed>December</b:MonthAccessed>
     <b:DayAccessed>13</b:DayAccessed>
     <b:URL>https://aws.amazon.com/sns/</b:URL>
-    <b:RefOrder>10</b:RefOrder>
+    <b:RefOrder>11</b:RefOrder>
   </b:Source>
   <b:Source>
     <b:Tag>Ale21</b:Tag>
@@ -8333,13 +8677,33 @@
     <b:MonthAccessed>December</b:MonthAccessed>
     <b:DayAccessed>13</b:DayAccessed>
     <b:URL>https://searchitoperations.techtarget.com/definition/Datadog</b:URL>
-    <b:RefOrder>11</b:RefOrder>
+    <b:RefOrder>12</b:RefOrder>
+  </b:Source>
+  <b:Source>
+    <b:Tag>Dyn18</b:Tag>
+    <b:SourceType>InternetSite</b:SourceType>
+    <b:Guid>{3EE68E01-69C0-4B76-996B-D8DBF4C19B07}</b:Guid>
+    <b:Author>
+      <b:Author>
+        <b:Corporate>DynamoDB Guide</b:Corporate>
+      </b:Author>
+    </b:Author>
+    <b:Title>What is DynamoDB?</b:Title>
+    <b:ProductionCompany>DynamoDB Guide</b:ProductionCompany>
+    <b:Year>2018</b:Year>
+    <b:Month>December</b:Month>
+    <b:Day>15</b:Day>
+    <b:YearAccessed>2021</b:YearAccessed>
+    <b:MonthAccessed>December</b:MonthAccessed>
+    <b:DayAccessed>15</b:DayAccessed>
+    <b:URL>https://www.dynamodbguide.com/what-is-dynamo-db/</b:URL>
+    <b:RefOrder>6</b:RefOrder>
   </b:Source>
 </b:Sources>
 </file>
 
 <file path=customXml/itemProps1.xml><?xml version="1.0" encoding="utf-8"?>
-<ds:datastoreItem xmlns:ds="http://purl.oclc.org/ooxml/officeDocument/customXml" ds:itemID="{34B5129C-5862-437B-A63C-B2A28C6BADF3}">
+<ds:datastoreItem xmlns:ds="http://purl.oclc.org/ooxml/officeDocument/customXml" ds:itemID="{E5D8864C-FC9F-4D6D-95B8-1E9209D52486}">
   <ds:schemaRefs>
     <ds:schemaRef ds:uri="http://schemas.openxmlformats.org/officeDocument/2006/bibliography"/>
   </ds:schemaRefs>

</xml_diff>